<commit_message>
Added the manual for the mainform and scheduling form to the Final Report. Edited messagebox titles in the Trip Plan Form.
</commit_message>
<xml_diff>
--- a/Documents/Final Report/FINAL REPORT Working Draft.docx
+++ b/Documents/Final Report/FINAL REPORT Working Draft.docx
@@ -1092,24 +1092,64 @@
           <w:sz w:val="24"/>
           <w:szCs w:val="24"/>
         </w:rPr>
-        <w:t>Hostname:</w:t>
-      </w:r>
-    </w:p>
-    <w:p>
-      <w:pPr>
-        <w:rPr>
-          <w:rFonts w:ascii="Calibri" w:hAnsi="Calibri" w:cs="Calibri"/>
-          <w:sz w:val="24"/>
-          <w:szCs w:val="24"/>
-        </w:rPr>
-      </w:pPr>
-      <w:r>
-        <w:rPr>
-          <w:rFonts w:ascii="Calibri" w:hAnsi="Calibri" w:cs="Calibri"/>
-          <w:sz w:val="24"/>
-          <w:szCs w:val="24"/>
-        </w:rPr>
-        <w:t>Port: 3306</w:t>
+        <w:t xml:space="preserve">Hostname: </w:t>
+      </w:r>
+      <w:r>
+        <w:rPr>
+          <w:rFonts w:ascii="Calibri" w:hAnsi="Calibri" w:cs="Calibri"/>
+          <w:sz w:val="24"/>
+          <w:szCs w:val="24"/>
+        </w:rPr>
+        <w:tab/>
+      </w:r>
+      <w:r>
+        <w:rPr>
+          <w:rFonts w:ascii="Calibri" w:hAnsi="Calibri" w:cs="Calibri"/>
+          <w:sz w:val="24"/>
+          <w:szCs w:val="24"/>
+        </w:rPr>
+        <w:t>ec2-54-226-9-216.compute-1.amazonaws.com</w:t>
+      </w:r>
+    </w:p>
+    <w:p>
+      <w:pPr>
+        <w:rPr>
+          <w:rFonts w:ascii="Calibri" w:hAnsi="Calibri" w:cs="Calibri"/>
+          <w:sz w:val="24"/>
+          <w:szCs w:val="24"/>
+        </w:rPr>
+      </w:pPr>
+      <w:r>
+        <w:rPr>
+          <w:rFonts w:ascii="Calibri" w:hAnsi="Calibri" w:cs="Calibri"/>
+          <w:sz w:val="24"/>
+          <w:szCs w:val="24"/>
+        </w:rPr>
+        <w:t xml:space="preserve">Port: </w:t>
+      </w:r>
+      <w:r>
+        <w:rPr>
+          <w:rFonts w:ascii="Calibri" w:hAnsi="Calibri" w:cs="Calibri"/>
+          <w:sz w:val="24"/>
+          <w:szCs w:val="24"/>
+        </w:rPr>
+        <w:tab/>
+      </w:r>
+      <w:r>
+        <w:rPr>
+          <w:rFonts w:ascii="Calibri" w:hAnsi="Calibri" w:cs="Calibri"/>
+          <w:sz w:val="24"/>
+          <w:szCs w:val="24"/>
+        </w:rPr>
+        <w:tab/>
+      </w:r>
+      <w:r>
+        <w:rPr>
+          <w:rFonts w:ascii="Calibri" w:hAnsi="Calibri" w:cs="Calibri"/>
+          <w:sz w:val="24"/>
+          <w:szCs w:val="24"/>
+        </w:rPr>
+        <w:t>3306</w:t>
       </w:r>
     </w:p>
     <w:p>
@@ -1128,49 +1168,72 @@
         </w:rPr>
         <w:t>User:</w:t>
       </w:r>
-    </w:p>
-    <w:p>
-      <w:pPr>
-        <w:rPr>
-          <w:rFonts w:ascii="Calibri" w:hAnsi="Calibri" w:cs="Calibri"/>
-          <w:sz w:val="24"/>
-          <w:szCs w:val="24"/>
-        </w:rPr>
-      </w:pPr>
-      <w:r>
-        <w:rPr>
-          <w:rFonts w:ascii="Calibri" w:hAnsi="Calibri" w:cs="Calibri"/>
-          <w:sz w:val="24"/>
-          <w:szCs w:val="24"/>
-        </w:rPr>
-        <w:t>Password:</w:t>
-      </w:r>
-    </w:p>
-    <w:p>
-      <w:pPr>
-        <w:rPr>
-          <w:rFonts w:ascii="Calibri" w:hAnsi="Calibri" w:cs="Calibri"/>
-          <w:sz w:val="24"/>
-          <w:szCs w:val="24"/>
-        </w:rPr>
-      </w:pPr>
-    </w:p>
-    <w:p>
-      <w:pPr>
-        <w:rPr>
-          <w:rFonts w:ascii="Calibri" w:hAnsi="Calibri" w:cs="Calibri"/>
-          <w:sz w:val="24"/>
-          <w:szCs w:val="24"/>
-        </w:rPr>
-      </w:pPr>
-      <w:r>
-        <w:rPr>
-          <w:rFonts w:ascii="Calibri" w:hAnsi="Calibri" w:cs="Calibri"/>
-          <w:sz w:val="24"/>
-          <w:szCs w:val="24"/>
-        </w:rPr>
-        <w:t xml:space="preserve">List of Tables </w:t>
-      </w:r>
+      <w:r>
+        <w:rPr>
+          <w:rFonts w:ascii="Calibri" w:hAnsi="Calibri" w:cs="Calibri"/>
+          <w:sz w:val="24"/>
+          <w:szCs w:val="24"/>
+        </w:rPr>
+        <w:tab/>
+      </w:r>
+      <w:r>
+        <w:rPr>
+          <w:rFonts w:ascii="Calibri" w:hAnsi="Calibri" w:cs="Calibri"/>
+          <w:sz w:val="24"/>
+          <w:szCs w:val="24"/>
+        </w:rPr>
+        <w:tab/>
+      </w:r>
+      <w:r>
+        <w:rPr>
+          <w:rFonts w:ascii="Calibri" w:hAnsi="Calibri" w:cs="Calibri"/>
+          <w:sz w:val="24"/>
+          <w:szCs w:val="24"/>
+        </w:rPr>
+        <w:t xml:space="preserve"> f2016_s1_user16</w:t>
+      </w:r>
+    </w:p>
+    <w:p>
+      <w:pPr>
+        <w:rPr>
+          <w:rFonts w:ascii="Calibri" w:hAnsi="Calibri" w:cs="Calibri"/>
+          <w:sz w:val="24"/>
+          <w:szCs w:val="24"/>
+        </w:rPr>
+      </w:pPr>
+      <w:r>
+        <w:rPr>
+          <w:rFonts w:ascii="Calibri" w:hAnsi="Calibri" w:cs="Calibri"/>
+          <w:sz w:val="24"/>
+          <w:szCs w:val="24"/>
+        </w:rPr>
+        <w:t xml:space="preserve">Password: </w:t>
+      </w:r>
+      <w:r>
+        <w:rPr>
+          <w:rFonts w:ascii="Calibri" w:hAnsi="Calibri" w:cs="Calibri"/>
+          <w:sz w:val="24"/>
+          <w:szCs w:val="24"/>
+        </w:rPr>
+        <w:tab/>
+      </w:r>
+      <w:r>
+        <w:rPr>
+          <w:rFonts w:ascii="Calibri" w:hAnsi="Calibri" w:cs="Calibri"/>
+          <w:sz w:val="24"/>
+          <w:szCs w:val="24"/>
+        </w:rPr>
+        <w:t>f2016_s1_user16</w:t>
+      </w:r>
+    </w:p>
+    <w:p>
+      <w:pPr>
+        <w:rPr>
+          <w:rFonts w:ascii="Calibri" w:hAnsi="Calibri" w:cs="Calibri"/>
+          <w:sz w:val="24"/>
+          <w:szCs w:val="24"/>
+        </w:rPr>
+      </w:pPr>
       <w:r>
         <w:rPr>
           <w:rFonts w:ascii="Calibri" w:hAnsi="Calibri" w:cs="Calibri"/>
@@ -1196,6 +1259,14 @@
         </w:rPr>
         <w:lastRenderedPageBreak/>
         <w:t>ERD</w:t>
+      </w:r>
+      <w:r>
+        <w:rPr>
+          <w:rFonts w:ascii="Calibri" w:hAnsi="Calibri" w:cs="Calibri"/>
+          <w:sz w:val="24"/>
+          <w:szCs w:val="24"/>
+        </w:rPr>
+        <w:t xml:space="preserve"> (collapsed)</w:t>
       </w:r>
     </w:p>
     <w:p>
@@ -1250,6 +1321,647 @@
           </wp:inline>
         </w:drawing>
       </w:r>
+    </w:p>
+    <w:p>
+      <w:pPr>
+        <w:rPr>
+          <w:rFonts w:ascii="Calibri" w:hAnsi="Calibri" w:cs="Calibri"/>
+          <w:sz w:val="24"/>
+          <w:szCs w:val="24"/>
+        </w:rPr>
+      </w:pPr>
+    </w:p>
+    <w:p>
+      <w:pPr>
+        <w:rPr>
+          <w:rFonts w:ascii="Calibri" w:hAnsi="Calibri" w:cs="Calibri"/>
+          <w:sz w:val="24"/>
+          <w:szCs w:val="24"/>
+        </w:rPr>
+      </w:pPr>
+      <w:r>
+        <w:rPr>
+          <w:rFonts w:ascii="Calibri" w:hAnsi="Calibri" w:cs="Calibri"/>
+          <w:sz w:val="24"/>
+          <w:szCs w:val="24"/>
+        </w:rPr>
+        <w:t>ERD (expanded)</w:t>
+      </w:r>
+    </w:p>
+    <w:p>
+      <w:pPr>
+        <w:rPr>
+          <w:rFonts w:ascii="Calibri" w:hAnsi="Calibri" w:cs="Calibri"/>
+          <w:sz w:val="24"/>
+          <w:szCs w:val="24"/>
+        </w:rPr>
+      </w:pPr>
+      <w:r>
+        <w:rPr>
+          <w:rFonts w:ascii="Calibri" w:hAnsi="Calibri" w:cs="Calibri"/>
+          <w:noProof/>
+          <w:sz w:val="24"/>
+          <w:szCs w:val="24"/>
+          <w:lang w:eastAsia="en-CA"/>
+        </w:rPr>
+        <w:drawing>
+          <wp:inline distT="0" distB="0" distL="0" distR="0">
+            <wp:extent cx="6858000" cy="4540250"/>
+            <wp:effectExtent l="19050" t="0" r="0" b="0"/>
+            <wp:docPr id="3" name="Picture 2" descr="ERD Cant See Anything Version.PNG"/>
+            <wp:cNvGraphicFramePr>
+              <a:graphicFrameLocks xmlns:a="http://schemas.openxmlformats.org/drawingml/2006/main" noChangeAspect="1"/>
+            </wp:cNvGraphicFramePr>
+            <a:graphic xmlns:a="http://schemas.openxmlformats.org/drawingml/2006/main">
+              <a:graphicData uri="http://schemas.openxmlformats.org/drawingml/2006/picture">
+                <pic:pic xmlns:pic="http://schemas.openxmlformats.org/drawingml/2006/picture">
+                  <pic:nvPicPr>
+                    <pic:cNvPr id="0" name="ERD Cant See Anything Version.PNG"/>
+                    <pic:cNvPicPr/>
+                  </pic:nvPicPr>
+                  <pic:blipFill>
+                    <a:blip r:embed="rId7"/>
+                    <a:stretch>
+                      <a:fillRect/>
+                    </a:stretch>
+                  </pic:blipFill>
+                  <pic:spPr>
+                    <a:xfrm>
+                      <a:off x="0" y="0"/>
+                      <a:ext cx="6858000" cy="4540250"/>
+                    </a:xfrm>
+                    <a:prstGeom prst="rect">
+                      <a:avLst/>
+                    </a:prstGeom>
+                  </pic:spPr>
+                </pic:pic>
+              </a:graphicData>
+            </a:graphic>
+          </wp:inline>
+        </w:drawing>
+      </w:r>
+    </w:p>
+    <w:p>
+      <w:pPr>
+        <w:rPr>
+          <w:rFonts w:ascii="Calibri" w:hAnsi="Calibri" w:cs="Calibri"/>
+          <w:sz w:val="24"/>
+          <w:szCs w:val="24"/>
+        </w:rPr>
+      </w:pPr>
+      <w:r>
+        <w:rPr>
+          <w:rFonts w:ascii="Calibri" w:hAnsi="Calibri" w:cs="Calibri"/>
+          <w:sz w:val="24"/>
+          <w:szCs w:val="24"/>
+        </w:rPr>
+        <w:br w:type="page"/>
+      </w:r>
+    </w:p>
+    <w:p>
+      <w:pPr>
+        <w:rPr>
+          <w:rFonts w:ascii="Calibri" w:hAnsi="Calibri" w:cs="Calibri"/>
+          <w:b/>
+          <w:sz w:val="24"/>
+          <w:szCs w:val="24"/>
+        </w:rPr>
+      </w:pPr>
+      <w:r>
+        <w:rPr>
+          <w:rFonts w:ascii="Calibri" w:hAnsi="Calibri" w:cs="Calibri"/>
+          <w:b/>
+          <w:sz w:val="24"/>
+          <w:szCs w:val="24"/>
+        </w:rPr>
+        <w:lastRenderedPageBreak/>
+        <w:t>SECTION III: System Description and Manual</w:t>
+      </w:r>
+    </w:p>
+    <w:p>
+      <w:pPr>
+        <w:rPr>
+          <w:rFonts w:ascii="Calibri" w:hAnsi="Calibri" w:cs="Calibri"/>
+          <w:sz w:val="24"/>
+          <w:szCs w:val="24"/>
+        </w:rPr>
+      </w:pPr>
+      <w:r>
+        <w:rPr>
+          <w:rFonts w:ascii="Calibri" w:hAnsi="Calibri" w:cs="Calibri"/>
+          <w:sz w:val="24"/>
+          <w:szCs w:val="24"/>
+        </w:rPr>
+        <w:t>Our system consists of two programs: a reservation program intended fo</w:t>
+      </w:r>
+      <w:r>
+        <w:rPr>
+          <w:rFonts w:ascii="Calibri" w:hAnsi="Calibri" w:cs="Calibri"/>
+          <w:sz w:val="24"/>
+          <w:szCs w:val="24"/>
+        </w:rPr>
+        <w:t xml:space="preserve">r customers/passengers, and a CRUISE CONTROL which is a </w:t>
+      </w:r>
+      <w:r>
+        <w:rPr>
+          <w:rFonts w:ascii="Calibri" w:hAnsi="Calibri" w:cs="Calibri"/>
+          <w:sz w:val="24"/>
+          <w:szCs w:val="24"/>
+        </w:rPr>
+        <w:t>shipboard control program intended for the crew.</w:t>
+      </w:r>
+    </w:p>
+    <w:p>
+      <w:pPr>
+        <w:rPr>
+          <w:rFonts w:ascii="Calibri" w:hAnsi="Calibri" w:cs="Calibri"/>
+          <w:sz w:val="24"/>
+          <w:szCs w:val="24"/>
+        </w:rPr>
+      </w:pPr>
+    </w:p>
+    <w:p>
+      <w:pPr>
+        <w:rPr>
+          <w:rFonts w:ascii="Calibri" w:hAnsi="Calibri" w:cs="Calibri"/>
+          <w:b/>
+          <w:sz w:val="24"/>
+          <w:szCs w:val="24"/>
+        </w:rPr>
+      </w:pPr>
+      <w:r>
+        <w:rPr>
+          <w:rFonts w:ascii="Calibri" w:hAnsi="Calibri" w:cs="Calibri"/>
+          <w:b/>
+          <w:sz w:val="24"/>
+          <w:szCs w:val="24"/>
+        </w:rPr>
+        <w:t>Reservation Program</w:t>
+      </w:r>
+    </w:p>
+    <w:p>
+      <w:pPr>
+        <w:rPr>
+          <w:rFonts w:ascii="Calibri" w:hAnsi="Calibri" w:cs="Calibri"/>
+          <w:sz w:val="24"/>
+          <w:szCs w:val="24"/>
+        </w:rPr>
+      </w:pPr>
+      <w:r>
+        <w:rPr>
+          <w:rFonts w:ascii="Calibri" w:hAnsi="Calibri" w:cs="Calibri"/>
+          <w:sz w:val="24"/>
+          <w:szCs w:val="24"/>
+        </w:rPr>
+        <w:t xml:space="preserve">This program allows the user (in this case a customer) to book a room aboard a cruise. They are able to select a trip from a menu, and then will be prompted to enter their details. </w:t>
+      </w:r>
+    </w:p>
+    <w:p>
+      <w:pPr>
+        <w:rPr>
+          <w:rFonts w:ascii="Calibri" w:hAnsi="Calibri" w:cs="Calibri"/>
+          <w:sz w:val="24"/>
+          <w:szCs w:val="24"/>
+        </w:rPr>
+      </w:pPr>
+    </w:p>
+    <w:p>
+      <w:pPr>
+        <w:rPr>
+          <w:rFonts w:ascii="Calibri" w:hAnsi="Calibri" w:cs="Calibri"/>
+          <w:b/>
+          <w:sz w:val="24"/>
+          <w:szCs w:val="24"/>
+        </w:rPr>
+      </w:pPr>
+      <w:r>
+        <w:rPr>
+          <w:rFonts w:ascii="Calibri" w:hAnsi="Calibri" w:cs="Calibri"/>
+          <w:b/>
+          <w:sz w:val="24"/>
+          <w:szCs w:val="24"/>
+        </w:rPr>
+        <w:t>CRUISE CONTROL Program</w:t>
+      </w:r>
+    </w:p>
+    <w:p>
+      <w:pPr>
+        <w:rPr>
+          <w:rFonts w:ascii="Calibri" w:hAnsi="Calibri" w:cs="Calibri"/>
+          <w:sz w:val="24"/>
+          <w:szCs w:val="24"/>
+        </w:rPr>
+      </w:pPr>
+      <w:r>
+        <w:rPr>
+          <w:rFonts w:ascii="Calibri" w:hAnsi="Calibri" w:cs="Calibri"/>
+          <w:sz w:val="24"/>
+          <w:szCs w:val="24"/>
+        </w:rPr>
+        <w:t>This program is intended for crew members of the ship to manage the functions of several areas of the ship. When the program first starts up, they will see the main control form. Note the lack of trip information.</w:t>
+      </w:r>
+    </w:p>
+    <w:p>
+      <w:pPr>
+        <w:rPr>
+          <w:rFonts w:ascii="Calibri" w:hAnsi="Calibri" w:cs="Calibri"/>
+          <w:sz w:val="24"/>
+          <w:szCs w:val="24"/>
+        </w:rPr>
+      </w:pPr>
+    </w:p>
+    <w:p>
+      <w:pPr>
+        <w:jc w:val="center"/>
+        <w:rPr>
+          <w:rFonts w:ascii="Calibri" w:hAnsi="Calibri" w:cs="Calibri"/>
+          <w:sz w:val="24"/>
+          <w:szCs w:val="24"/>
+        </w:rPr>
+      </w:pPr>
+      <w:r>
+        <w:rPr>
+          <w:rFonts w:ascii="Calibri" w:hAnsi="Calibri" w:cs="Calibri"/>
+          <w:noProof/>
+          <w:sz w:val="24"/>
+          <w:szCs w:val="24"/>
+          <w:lang w:eastAsia="en-CA"/>
+        </w:rPr>
+        <w:drawing>
+          <wp:inline distT="0" distB="0" distL="0" distR="0">
+            <wp:extent cx="4493494" cy="2762250"/>
+            <wp:effectExtent l="19050" t="0" r="2306" b="0"/>
+            <wp:docPr id="4" name="Picture 3" descr="MainForm no trip.PNG"/>
+            <wp:cNvGraphicFramePr>
+              <a:graphicFrameLocks xmlns:a="http://schemas.openxmlformats.org/drawingml/2006/main" noChangeAspect="1"/>
+            </wp:cNvGraphicFramePr>
+            <a:graphic xmlns:a="http://schemas.openxmlformats.org/drawingml/2006/main">
+              <a:graphicData uri="http://schemas.openxmlformats.org/drawingml/2006/picture">
+                <pic:pic xmlns:pic="http://schemas.openxmlformats.org/drawingml/2006/picture">
+                  <pic:nvPicPr>
+                    <pic:cNvPr id="0" name="MainForm no trip.PNG"/>
+                    <pic:cNvPicPr/>
+                  </pic:nvPicPr>
+                  <pic:blipFill>
+                    <a:blip r:embed="rId8"/>
+                    <a:stretch>
+                      <a:fillRect/>
+                    </a:stretch>
+                  </pic:blipFill>
+                  <pic:spPr>
+                    <a:xfrm>
+                      <a:off x="0" y="0"/>
+                      <a:ext cx="4493494" cy="2762250"/>
+                    </a:xfrm>
+                    <a:prstGeom prst="rect">
+                      <a:avLst/>
+                    </a:prstGeom>
+                  </pic:spPr>
+                </pic:pic>
+              </a:graphicData>
+            </a:graphic>
+          </wp:inline>
+        </w:drawing>
+      </w:r>
+    </w:p>
+    <w:p>
+      <w:pPr>
+        <w:rPr>
+          <w:rFonts w:ascii="Calibri" w:hAnsi="Calibri" w:cs="Calibri"/>
+          <w:sz w:val="24"/>
+          <w:szCs w:val="24"/>
+        </w:rPr>
+      </w:pPr>
+    </w:p>
+    <w:p>
+      <w:pPr>
+        <w:rPr>
+          <w:rFonts w:ascii="Calibri" w:hAnsi="Calibri" w:cs="Calibri"/>
+          <w:sz w:val="24"/>
+          <w:szCs w:val="24"/>
+        </w:rPr>
+      </w:pPr>
+      <w:r>
+        <w:rPr>
+          <w:rFonts w:ascii="Calibri" w:hAnsi="Calibri" w:cs="Calibri"/>
+          <w:sz w:val="24"/>
+          <w:szCs w:val="24"/>
+        </w:rPr>
+        <w:t xml:space="preserve">The user then uses the upper left controls to select a trip by its identification number. Information about the trip will then show itself on the right side, and the button controls on the left will become enabled. </w:t>
+      </w:r>
+    </w:p>
+    <w:p>
+      <w:pPr>
+        <w:rPr>
+          <w:rFonts w:ascii="Calibri" w:hAnsi="Calibri" w:cs="Calibri"/>
+          <w:sz w:val="24"/>
+          <w:szCs w:val="24"/>
+        </w:rPr>
+      </w:pPr>
+    </w:p>
+    <w:p>
+      <w:pPr>
+        <w:jc w:val="center"/>
+        <w:rPr>
+          <w:rFonts w:ascii="Calibri" w:hAnsi="Calibri" w:cs="Calibri"/>
+          <w:sz w:val="24"/>
+          <w:szCs w:val="24"/>
+        </w:rPr>
+      </w:pPr>
+      <w:r>
+        <w:rPr>
+          <w:rFonts w:ascii="Calibri" w:hAnsi="Calibri" w:cs="Calibri"/>
+          <w:noProof/>
+          <w:sz w:val="24"/>
+          <w:szCs w:val="24"/>
+          <w:lang w:eastAsia="en-CA"/>
+        </w:rPr>
+        <w:drawing>
+          <wp:inline distT="0" distB="0" distL="0" distR="0">
+            <wp:extent cx="4493895" cy="2758336"/>
+            <wp:effectExtent l="19050" t="0" r="1905" b="0"/>
+            <wp:docPr id="5" name="Picture 4" descr="MainForm yes trip.PNG"/>
+            <wp:cNvGraphicFramePr>
+              <a:graphicFrameLocks xmlns:a="http://schemas.openxmlformats.org/drawingml/2006/main" noChangeAspect="1"/>
+            </wp:cNvGraphicFramePr>
+            <a:graphic xmlns:a="http://schemas.openxmlformats.org/drawingml/2006/main">
+              <a:graphicData uri="http://schemas.openxmlformats.org/drawingml/2006/picture">
+                <pic:pic xmlns:pic="http://schemas.openxmlformats.org/drawingml/2006/picture">
+                  <pic:nvPicPr>
+                    <pic:cNvPr id="0" name="MainForm yes trip.PNG"/>
+                    <pic:cNvPicPr/>
+                  </pic:nvPicPr>
+                  <pic:blipFill>
+                    <a:blip r:embed="rId9"/>
+                    <a:stretch>
+                      <a:fillRect/>
+                    </a:stretch>
+                  </pic:blipFill>
+                  <pic:spPr>
+                    <a:xfrm>
+                      <a:off x="0" y="0"/>
+                      <a:ext cx="4496087" cy="2759682"/>
+                    </a:xfrm>
+                    <a:prstGeom prst="rect">
+                      <a:avLst/>
+                    </a:prstGeom>
+                  </pic:spPr>
+                </pic:pic>
+              </a:graphicData>
+            </a:graphic>
+          </wp:inline>
+        </w:drawing>
+      </w:r>
+    </w:p>
+    <w:p>
+      <w:pPr>
+        <w:rPr>
+          <w:rFonts w:ascii="Calibri" w:hAnsi="Calibri" w:cs="Calibri"/>
+          <w:sz w:val="24"/>
+          <w:szCs w:val="24"/>
+        </w:rPr>
+      </w:pPr>
+      <w:r>
+        <w:rPr>
+          <w:rFonts w:ascii="Calibri" w:hAnsi="Calibri" w:cs="Calibri"/>
+          <w:sz w:val="24"/>
+          <w:szCs w:val="24"/>
+        </w:rPr>
+        <w:br w:type="page"/>
+      </w:r>
+    </w:p>
+    <w:p>
+      <w:pPr>
+        <w:rPr>
+          <w:rFonts w:ascii="Calibri" w:hAnsi="Calibri" w:cs="Calibri"/>
+          <w:b/>
+          <w:sz w:val="24"/>
+          <w:szCs w:val="24"/>
+        </w:rPr>
+      </w:pPr>
+      <w:r>
+        <w:rPr>
+          <w:rFonts w:ascii="Calibri" w:hAnsi="Calibri" w:cs="Calibri"/>
+          <w:b/>
+          <w:sz w:val="24"/>
+          <w:szCs w:val="24"/>
+        </w:rPr>
+        <w:lastRenderedPageBreak/>
+        <w:t>CRUISE CONTROL: Scheduling Management</w:t>
+      </w:r>
+    </w:p>
+    <w:p>
+      <w:pPr>
+        <w:rPr>
+          <w:rFonts w:ascii="Calibri" w:hAnsi="Calibri" w:cs="Calibri"/>
+          <w:sz w:val="24"/>
+          <w:szCs w:val="24"/>
+        </w:rPr>
+      </w:pPr>
+      <w:r>
+        <w:rPr>
+          <w:rFonts w:ascii="Calibri" w:hAnsi="Calibri" w:cs="Calibri"/>
+          <w:sz w:val="24"/>
+          <w:szCs w:val="24"/>
+        </w:rPr>
+        <w:t xml:space="preserve">This control is accessed from the main </w:t>
+      </w:r>
+      <w:r>
+        <w:rPr>
+          <w:rFonts w:ascii="Calibri" w:hAnsi="Calibri" w:cs="Calibri"/>
+          <w:sz w:val="24"/>
+          <w:szCs w:val="24"/>
+        </w:rPr>
+        <w:t xml:space="preserve">control program by pressing the ‘Scheduling’ button. From this control, the user is able to view the trip’s schedule by day, and filter it by departments. They are able to see information such as the shift times, the worker with their job, which area they’re assigned to, and more. </w:t>
+      </w:r>
+    </w:p>
+    <w:p>
+      <w:pPr>
+        <w:rPr>
+          <w:rFonts w:ascii="Calibri" w:hAnsi="Calibri" w:cs="Calibri"/>
+          <w:sz w:val="24"/>
+          <w:szCs w:val="24"/>
+        </w:rPr>
+      </w:pPr>
+    </w:p>
+    <w:p>
+      <w:pPr>
+        <w:jc w:val="center"/>
+        <w:rPr>
+          <w:rFonts w:ascii="Calibri" w:hAnsi="Calibri" w:cs="Calibri"/>
+          <w:sz w:val="24"/>
+          <w:szCs w:val="24"/>
+        </w:rPr>
+      </w:pPr>
+      <w:r>
+        <w:rPr>
+          <w:rFonts w:ascii="Calibri" w:hAnsi="Calibri" w:cs="Calibri"/>
+          <w:noProof/>
+          <w:sz w:val="24"/>
+          <w:szCs w:val="24"/>
+          <w:lang w:eastAsia="en-CA"/>
+        </w:rPr>
+        <w:drawing>
+          <wp:inline distT="0" distB="0" distL="0" distR="0">
+            <wp:extent cx="5457825" cy="3394464"/>
+            <wp:effectExtent l="19050" t="0" r="9525" b="0"/>
+            <wp:docPr id="6" name="Picture 5" descr="SchedForm.PNG"/>
+            <wp:cNvGraphicFramePr>
+              <a:graphicFrameLocks xmlns:a="http://schemas.openxmlformats.org/drawingml/2006/main" noChangeAspect="1"/>
+            </wp:cNvGraphicFramePr>
+            <a:graphic xmlns:a="http://schemas.openxmlformats.org/drawingml/2006/main">
+              <a:graphicData uri="http://schemas.openxmlformats.org/drawingml/2006/picture">
+                <pic:pic xmlns:pic="http://schemas.openxmlformats.org/drawingml/2006/picture">
+                  <pic:nvPicPr>
+                    <pic:cNvPr id="0" name="SchedForm.PNG"/>
+                    <pic:cNvPicPr/>
+                  </pic:nvPicPr>
+                  <pic:blipFill>
+                    <a:blip r:embed="rId10"/>
+                    <a:stretch>
+                      <a:fillRect/>
+                    </a:stretch>
+                  </pic:blipFill>
+                  <pic:spPr>
+                    <a:xfrm>
+                      <a:off x="0" y="0"/>
+                      <a:ext cx="5457825" cy="3394464"/>
+                    </a:xfrm>
+                    <a:prstGeom prst="rect">
+                      <a:avLst/>
+                    </a:prstGeom>
+                  </pic:spPr>
+                </pic:pic>
+              </a:graphicData>
+            </a:graphic>
+          </wp:inline>
+        </w:drawing>
+      </w:r>
+    </w:p>
+    <w:p>
+      <w:pPr>
+        <w:rPr>
+          <w:rFonts w:ascii="Calibri" w:hAnsi="Calibri" w:cs="Calibri"/>
+          <w:sz w:val="24"/>
+          <w:szCs w:val="24"/>
+        </w:rPr>
+      </w:pPr>
+    </w:p>
+    <w:p>
+      <w:pPr>
+        <w:rPr>
+          <w:rFonts w:ascii="Calibri" w:hAnsi="Calibri" w:cs="Calibri"/>
+          <w:sz w:val="24"/>
+          <w:szCs w:val="24"/>
+        </w:rPr>
+      </w:pPr>
+      <w:r>
+        <w:rPr>
+          <w:rFonts w:ascii="Calibri" w:hAnsi="Calibri" w:cs="Calibri"/>
+          <w:sz w:val="24"/>
+          <w:szCs w:val="24"/>
+        </w:rPr>
+        <w:t>Using the controls grouped under ‘SCHEDULE NEW SHIFT’, the user is able to create new shifts and assigned them to the relevant employees.</w:t>
+      </w:r>
+    </w:p>
+    <w:p>
+      <w:pPr>
+        <w:rPr>
+          <w:rFonts w:ascii="Calibri" w:hAnsi="Calibri" w:cs="Calibri"/>
+          <w:sz w:val="24"/>
+          <w:szCs w:val="24"/>
+        </w:rPr>
+      </w:pPr>
+    </w:p>
+    <w:p>
+      <w:pPr>
+        <w:jc w:val="center"/>
+        <w:rPr>
+          <w:rFonts w:ascii="Calibri" w:hAnsi="Calibri" w:cs="Calibri"/>
+          <w:sz w:val="24"/>
+          <w:szCs w:val="24"/>
+        </w:rPr>
+      </w:pPr>
+      <w:r>
+        <w:rPr>
+          <w:rFonts w:ascii="Calibri" w:hAnsi="Calibri" w:cs="Calibri"/>
+          <w:noProof/>
+          <w:sz w:val="24"/>
+          <w:szCs w:val="24"/>
+          <w:lang w:eastAsia="en-CA"/>
+        </w:rPr>
+        <w:drawing>
+          <wp:inline distT="0" distB="0" distL="0" distR="0">
+            <wp:extent cx="5448300" cy="3403675"/>
+            <wp:effectExtent l="19050" t="0" r="0" b="0"/>
+            <wp:docPr id="7" name="Picture 6" descr="SchedForm insert.PNG"/>
+            <wp:cNvGraphicFramePr>
+              <a:graphicFrameLocks xmlns:a="http://schemas.openxmlformats.org/drawingml/2006/main" noChangeAspect="1"/>
+            </wp:cNvGraphicFramePr>
+            <a:graphic xmlns:a="http://schemas.openxmlformats.org/drawingml/2006/main">
+              <a:graphicData uri="http://schemas.openxmlformats.org/drawingml/2006/picture">
+                <pic:pic xmlns:pic="http://schemas.openxmlformats.org/drawingml/2006/picture">
+                  <pic:nvPicPr>
+                    <pic:cNvPr id="0" name="SchedForm insert.PNG"/>
+                    <pic:cNvPicPr/>
+                  </pic:nvPicPr>
+                  <pic:blipFill>
+                    <a:blip r:embed="rId11"/>
+                    <a:stretch>
+                      <a:fillRect/>
+                    </a:stretch>
+                  </pic:blipFill>
+                  <pic:spPr>
+                    <a:xfrm>
+                      <a:off x="0" y="0"/>
+                      <a:ext cx="5452825" cy="3406502"/>
+                    </a:xfrm>
+                    <a:prstGeom prst="rect">
+                      <a:avLst/>
+                    </a:prstGeom>
+                  </pic:spPr>
+                </pic:pic>
+              </a:graphicData>
+            </a:graphic>
+          </wp:inline>
+        </w:drawing>
+      </w:r>
+    </w:p>
+    <w:p>
+      <w:pPr>
+        <w:jc w:val="center"/>
+        <w:rPr>
+          <w:rFonts w:ascii="Calibri" w:hAnsi="Calibri" w:cs="Calibri"/>
+          <w:sz w:val="24"/>
+          <w:szCs w:val="24"/>
+        </w:rPr>
+      </w:pPr>
+    </w:p>
+    <w:p>
+      <w:pPr>
+        <w:rPr>
+          <w:rFonts w:ascii="Calibri" w:hAnsi="Calibri" w:cs="Calibri"/>
+          <w:sz w:val="24"/>
+          <w:szCs w:val="24"/>
+        </w:rPr>
+      </w:pPr>
+      <w:r>
+        <w:rPr>
+          <w:rFonts w:ascii="Calibri" w:hAnsi="Calibri" w:cs="Calibri"/>
+          <w:sz w:val="24"/>
+          <w:szCs w:val="24"/>
+        </w:rPr>
+        <w:t>Finally, should the user wish to cancel a shift, the simply need to select the shift (row) they wish to cancel and hit the ‘CANCEL SELECTED SHIFT’ button.</w:t>
+      </w:r>
+    </w:p>
+    <w:p>
+      <w:pPr>
+        <w:rPr>
+          <w:rFonts w:ascii="Calibri" w:hAnsi="Calibri" w:cs="Calibri"/>
+          <w:sz w:val="24"/>
+          <w:szCs w:val="24"/>
+        </w:rPr>
+      </w:pPr>
     </w:p>
     <w:sectPr>
       <w:pgSz w:w="12240" w:h="15840"/>

</xml_diff>

<commit_message>
Did more work on the Final Report. Added Amanda's documents to the folder.
</commit_message>
<xml_diff>
--- a/Documents/Final Report/FINAL REPORT Working Draft.docx
+++ b/Documents/Final Report/FINAL REPORT Working Draft.docx
@@ -38,7 +38,6 @@
           <w:noProof/>
           <w:sz w:val="32"/>
           <w:szCs w:val="24"/>
-          <w:lang w:eastAsia="en-CA"/>
         </w:rPr>
         <w:drawing>
           <wp:inline distT="0" distB="0" distL="0" distR="0">
@@ -204,7 +203,17 @@
           <w:sz w:val="28"/>
           <w:szCs w:val="24"/>
         </w:rPr>
-        <w:t>Stephen Ch</w:t>
+        <w:t xml:space="preserve">Stephen </w:t>
+      </w:r>
+      <w:proofErr w:type="spellStart"/>
+      <w:r>
+        <w:rPr>
+          <w:rFonts w:ascii="Consolas" w:hAnsi="Consolas" w:cs="Consolas"/>
+          <w:b/>
+          <w:sz w:val="28"/>
+          <w:szCs w:val="24"/>
+        </w:rPr>
+        <w:t>Ch</w:t>
       </w:r>
       <w:r>
         <w:rPr>
@@ -215,6 +224,7 @@
         </w:rPr>
         <w:t>iong</w:t>
       </w:r>
+      <w:proofErr w:type="spellEnd"/>
     </w:p>
     <w:p>
       <w:pPr>
@@ -312,19 +322,66 @@
         <w:ind w:left="720"/>
         <w:rPr>
           <w:rFonts w:ascii="Consolas" w:hAnsi="Consolas" w:cs="Consolas"/>
-          <w:b/>
-          <w:sz w:val="28"/>
-          <w:szCs w:val="24"/>
-        </w:rPr>
-      </w:pPr>
-      <w:r>
-        <w:rPr>
-          <w:rFonts w:ascii="Consolas" w:hAnsi="Consolas" w:cs="Consolas"/>
-          <w:b/>
-          <w:sz w:val="28"/>
-          <w:szCs w:val="24"/>
-        </w:rPr>
-        <w:t>Manupreet Kaur</w:t>
+          <w:sz w:val="28"/>
+          <w:szCs w:val="24"/>
+        </w:rPr>
+      </w:pPr>
+      <w:proofErr w:type="spellStart"/>
+      <w:r>
+        <w:rPr>
+          <w:rFonts w:ascii="Consolas" w:hAnsi="Consolas" w:cs="Consolas"/>
+          <w:b/>
+          <w:sz w:val="28"/>
+          <w:szCs w:val="24"/>
+        </w:rPr>
+        <w:t>Manupreet</w:t>
+      </w:r>
+      <w:proofErr w:type="spellEnd"/>
+      <w:r>
+        <w:rPr>
+          <w:rFonts w:ascii="Consolas" w:hAnsi="Consolas" w:cs="Consolas"/>
+          <w:b/>
+          <w:sz w:val="28"/>
+          <w:szCs w:val="24"/>
+        </w:rPr>
+        <w:t xml:space="preserve"> </w:t>
+      </w:r>
+      <w:proofErr w:type="spellStart"/>
+      <w:r>
+        <w:rPr>
+          <w:rFonts w:ascii="Consolas" w:hAnsi="Consolas" w:cs="Consolas"/>
+          <w:b/>
+          <w:sz w:val="28"/>
+          <w:szCs w:val="24"/>
+        </w:rPr>
+        <w:t>Kaur</w:t>
+      </w:r>
+      <w:proofErr w:type="spellEnd"/>
+      <w:r>
+        <w:rPr>
+          <w:rFonts w:ascii="Consolas" w:hAnsi="Consolas" w:cs="Consolas"/>
+          <w:b/>
+          <w:sz w:val="28"/>
+          <w:szCs w:val="24"/>
+        </w:rPr>
+        <w:tab/>
+      </w:r>
+      <w:r>
+        <w:rPr>
+          <w:rFonts w:ascii="Consolas" w:hAnsi="Consolas" w:cs="Consolas"/>
+          <w:b/>
+          <w:sz w:val="28"/>
+          <w:szCs w:val="24"/>
+        </w:rPr>
+        <w:tab/>
+      </w:r>
+      <w:r>
+        <w:rPr>
+          <w:rFonts w:ascii="Consolas" w:hAnsi="Consolas" w:cs="Consolas"/>
+          <w:sz w:val="28"/>
+          <w:szCs w:val="24"/>
+        </w:rPr>
+        <w:t>300253245</w:t>
       </w:r>
     </w:p>
     <w:p>
@@ -337,15 +394,37 @@
           <w:szCs w:val="24"/>
         </w:rPr>
       </w:pPr>
-      <w:r>
-        <w:rPr>
-          <w:rFonts w:ascii="Consolas" w:hAnsi="Consolas" w:cs="Consolas"/>
-          <w:b/>
-          <w:sz w:val="28"/>
-          <w:szCs w:val="24"/>
-        </w:rPr>
-        <w:t>Pawanpreet Kaur</w:t>
-      </w:r>
+      <w:proofErr w:type="spellStart"/>
+      <w:r>
+        <w:rPr>
+          <w:rFonts w:ascii="Consolas" w:hAnsi="Consolas" w:cs="Consolas"/>
+          <w:b/>
+          <w:sz w:val="28"/>
+          <w:szCs w:val="24"/>
+        </w:rPr>
+        <w:t>Pawanpreet</w:t>
+      </w:r>
+      <w:proofErr w:type="spellEnd"/>
+      <w:r>
+        <w:rPr>
+          <w:rFonts w:ascii="Consolas" w:hAnsi="Consolas" w:cs="Consolas"/>
+          <w:b/>
+          <w:sz w:val="28"/>
+          <w:szCs w:val="24"/>
+        </w:rPr>
+        <w:t xml:space="preserve"> </w:t>
+      </w:r>
+      <w:proofErr w:type="spellStart"/>
+      <w:r>
+        <w:rPr>
+          <w:rFonts w:ascii="Consolas" w:hAnsi="Consolas" w:cs="Consolas"/>
+          <w:b/>
+          <w:sz w:val="28"/>
+          <w:szCs w:val="24"/>
+        </w:rPr>
+        <w:t>Kaur</w:t>
+      </w:r>
+      <w:proofErr w:type="spellEnd"/>
     </w:p>
     <w:p>
       <w:pPr>
@@ -420,7 +499,27 @@
           <w:sz w:val="28"/>
           <w:szCs w:val="24"/>
         </w:rPr>
-        <w:t>Shaun Yerui Lu</w:t>
+        <w:t xml:space="preserve">Shaun </w:t>
+      </w:r>
+      <w:proofErr w:type="spellStart"/>
+      <w:r>
+        <w:rPr>
+          <w:rFonts w:ascii="Consolas" w:hAnsi="Consolas" w:cs="Consolas"/>
+          <w:b/>
+          <w:sz w:val="28"/>
+          <w:szCs w:val="24"/>
+        </w:rPr>
+        <w:t>Yerui</w:t>
+      </w:r>
+      <w:proofErr w:type="spellEnd"/>
+      <w:r>
+        <w:rPr>
+          <w:rFonts w:ascii="Consolas" w:hAnsi="Consolas" w:cs="Consolas"/>
+          <w:b/>
+          <w:sz w:val="28"/>
+          <w:szCs w:val="24"/>
+        </w:rPr>
+        <w:t xml:space="preserve"> Lu</w:t>
       </w:r>
     </w:p>
     <w:p>
@@ -428,19 +527,66 @@
         <w:ind w:left="720"/>
         <w:rPr>
           <w:rFonts w:ascii="Consolas" w:hAnsi="Consolas" w:cs="Consolas"/>
-          <w:b/>
-          <w:sz w:val="28"/>
-          <w:szCs w:val="24"/>
-        </w:rPr>
-      </w:pPr>
-      <w:r>
-        <w:rPr>
-          <w:rFonts w:ascii="Consolas" w:hAnsi="Consolas" w:cs="Consolas"/>
-          <w:b/>
-          <w:sz w:val="28"/>
-          <w:szCs w:val="24"/>
-        </w:rPr>
-        <w:t>Manjot Sangha</w:t>
+          <w:sz w:val="28"/>
+          <w:szCs w:val="24"/>
+        </w:rPr>
+      </w:pPr>
+      <w:proofErr w:type="spellStart"/>
+      <w:r>
+        <w:rPr>
+          <w:rFonts w:ascii="Consolas" w:hAnsi="Consolas" w:cs="Consolas"/>
+          <w:b/>
+          <w:sz w:val="28"/>
+          <w:szCs w:val="24"/>
+        </w:rPr>
+        <w:t>Manjot</w:t>
+      </w:r>
+      <w:proofErr w:type="spellEnd"/>
+      <w:r>
+        <w:rPr>
+          <w:rFonts w:ascii="Consolas" w:hAnsi="Consolas" w:cs="Consolas"/>
+          <w:b/>
+          <w:sz w:val="28"/>
+          <w:szCs w:val="24"/>
+        </w:rPr>
+        <w:t xml:space="preserve"> </w:t>
+      </w:r>
+      <w:proofErr w:type="spellStart"/>
+      <w:r>
+        <w:rPr>
+          <w:rFonts w:ascii="Consolas" w:hAnsi="Consolas" w:cs="Consolas"/>
+          <w:b/>
+          <w:sz w:val="28"/>
+          <w:szCs w:val="24"/>
+        </w:rPr>
+        <w:t>Sangha</w:t>
+      </w:r>
+      <w:proofErr w:type="spellEnd"/>
+      <w:r>
+        <w:rPr>
+          <w:rFonts w:ascii="Consolas" w:hAnsi="Consolas" w:cs="Consolas"/>
+          <w:b/>
+          <w:sz w:val="28"/>
+          <w:szCs w:val="24"/>
+        </w:rPr>
+        <w:tab/>
+      </w:r>
+      <w:r>
+        <w:rPr>
+          <w:rFonts w:ascii="Consolas" w:hAnsi="Consolas" w:cs="Consolas"/>
+          <w:b/>
+          <w:sz w:val="28"/>
+          <w:szCs w:val="24"/>
+        </w:rPr>
+        <w:tab/>
+      </w:r>
+      <w:r>
+        <w:rPr>
+          <w:rFonts w:ascii="Consolas" w:hAnsi="Consolas" w:cs="Consolas"/>
+          <w:sz w:val="28"/>
+          <w:szCs w:val="24"/>
+        </w:rPr>
+        <w:t>300190037</w:t>
       </w:r>
     </w:p>
     <w:p>
@@ -776,6 +922,66 @@
           <w:szCs w:val="24"/>
         </w:rPr>
         <w:t xml:space="preserve">It is the policy of STEVE’S CRUISE LINES that no more than 4 people are permitted in a single room. There are three types of rooms: Inside, Ocean View, and Balcony. </w:t>
+      </w:r>
+      <w:r>
+        <w:rPr>
+          <w:rFonts w:ascii="Calibri" w:hAnsi="Calibri" w:cs="Calibri"/>
+          <w:sz w:val="24"/>
+          <w:szCs w:val="24"/>
+        </w:rPr>
+        <w:t>The pricing scheme for each room is as follows:</w:t>
+      </w:r>
+    </w:p>
+    <w:p>
+      <w:pPr>
+        <w:rPr>
+          <w:rFonts w:ascii="Calibri" w:hAnsi="Calibri" w:cs="Calibri"/>
+          <w:sz w:val="24"/>
+          <w:szCs w:val="24"/>
+        </w:rPr>
+      </w:pPr>
+    </w:p>
+    <w:p>
+      <w:pPr>
+        <w:rPr>
+          <w:rFonts w:ascii="Calibri" w:hAnsi="Calibri" w:cs="Calibri"/>
+          <w:sz w:val="24"/>
+          <w:szCs w:val="24"/>
+        </w:rPr>
+      </w:pPr>
+      <w:r>
+        <w:rPr>
+          <w:rFonts w:ascii="Calibri" w:hAnsi="Calibri" w:cs="Calibri"/>
+          <w:sz w:val="24"/>
+          <w:szCs w:val="24"/>
+        </w:rPr>
+        <w:t>Additionally, there are specific prices depending on the passenger’s age:</w:t>
+      </w:r>
+    </w:p>
+    <w:p>
+      <w:pPr>
+        <w:rPr>
+          <w:rFonts w:ascii="Calibri" w:hAnsi="Calibri" w:cs="Calibri"/>
+          <w:sz w:val="24"/>
+          <w:szCs w:val="24"/>
+        </w:rPr>
+      </w:pPr>
+    </w:p>
+    <w:p>
+      <w:pPr>
+        <w:rPr>
+          <w:rFonts w:ascii="Calibri" w:hAnsi="Calibri" w:cs="Calibri"/>
+          <w:sz w:val="24"/>
+          <w:szCs w:val="24"/>
+        </w:rPr>
+      </w:pPr>
+      <w:r>
+        <w:rPr>
+          <w:rFonts w:ascii="Calibri" w:hAnsi="Calibri" w:cs="Calibri"/>
+          <w:sz w:val="24"/>
+          <w:szCs w:val="24"/>
+        </w:rPr>
+        <w:t xml:space="preserve">Finally, passengers who book closer to the departure date (10 days) receive a special discount. </w:t>
       </w:r>
     </w:p>
     <w:p>
@@ -1186,7 +1392,6 @@
           <w:noProof/>
           <w:sz w:val="24"/>
           <w:szCs w:val="24"/>
-          <w:lang w:eastAsia="en-CA"/>
         </w:rPr>
         <w:drawing>
           <wp:inline distT="0" distB="0" distL="0" distR="0">
@@ -1204,7 +1409,7 @@
                     <pic:cNvPicPr/>
                   </pic:nvPicPr>
                   <pic:blipFill>
-                    <a:blip r:embed="rId6"/>
+                    <a:blip r:embed="rId6" cstate="print"/>
                     <a:stretch>
                       <a:fillRect/>
                     </a:stretch>
@@ -1265,7 +1470,6 @@
           <w:noProof/>
           <w:sz w:val="24"/>
           <w:szCs w:val="24"/>
-          <w:lang w:eastAsia="en-CA"/>
         </w:rPr>
         <w:drawing>
           <wp:inline distT="0" distB="0" distL="0" distR="0">
@@ -1283,7 +1487,7 @@
                     <pic:cNvPicPr/>
                   </pic:nvPicPr>
                   <pic:blipFill>
-                    <a:blip r:embed="rId7"/>
+                    <a:blip r:embed="rId7" cstate="print"/>
                     <a:stretch>
                       <a:fillRect/>
                     </a:stretch>
@@ -1488,7 +1692,6 @@
           <w:noProof/>
           <w:sz w:val="24"/>
           <w:szCs w:val="24"/>
-          <w:lang w:eastAsia="en-CA"/>
         </w:rPr>
         <w:drawing>
           <wp:inline distT="0" distB="0" distL="0" distR="0">
@@ -1506,7 +1709,7 @@
                     <pic:cNvPicPr/>
                   </pic:nvPicPr>
                   <pic:blipFill>
-                    <a:blip r:embed="rId8"/>
+                    <a:blip r:embed="rId8" cstate="print"/>
                     <a:stretch>
                       <a:fillRect/>
                     </a:stretch>
@@ -1577,7 +1780,6 @@
           <w:noProof/>
           <w:sz w:val="24"/>
           <w:szCs w:val="24"/>
-          <w:lang w:eastAsia="en-CA"/>
         </w:rPr>
         <w:drawing>
           <wp:inline distT="0" distB="0" distL="0" distR="0">
@@ -1595,7 +1797,7 @@
                     <pic:cNvPicPr/>
                   </pic:nvPicPr>
                   <pic:blipFill>
-                    <a:blip r:embed="rId9"/>
+                    <a:blip r:embed="rId9" cstate="print"/>
                     <a:stretch>
                       <a:fillRect/>
                     </a:stretch>
@@ -1702,7 +1904,6 @@
           <w:noProof/>
           <w:sz w:val="24"/>
           <w:szCs w:val="24"/>
-          <w:lang w:eastAsia="en-CA"/>
         </w:rPr>
         <w:drawing>
           <wp:inline distT="0" distB="0" distL="0" distR="0">
@@ -1720,7 +1921,7 @@
                     <pic:cNvPicPr/>
                   </pic:nvPicPr>
                   <pic:blipFill>
-                    <a:blip r:embed="rId10"/>
+                    <a:blip r:embed="rId10" cstate="print"/>
                     <a:stretch>
                       <a:fillRect/>
                     </a:stretch>
@@ -1791,7 +1992,6 @@
           <w:noProof/>
           <w:sz w:val="24"/>
           <w:szCs w:val="24"/>
-          <w:lang w:eastAsia="en-CA"/>
         </w:rPr>
         <w:drawing>
           <wp:inline distT="0" distB="0" distL="0" distR="0">
@@ -1809,7 +2009,7 @@
                     <pic:cNvPicPr/>
                   </pic:nvPicPr>
                   <pic:blipFill>
-                    <a:blip r:embed="rId11"/>
+                    <a:blip r:embed="rId11" cstate="print"/>
                     <a:stretch>
                       <a:fillRect/>
                     </a:stretch>
@@ -1861,18 +2061,743 @@
       <w:pPr>
         <w:rPr>
           <w:rFonts w:ascii="Calibri" w:hAnsi="Calibri" w:cs="Calibri"/>
-          <w:sz w:val="24"/>
-          <w:szCs w:val="24"/>
-        </w:rPr>
-      </w:pPr>
-      <w:r>
-        <w:rPr>
-          <w:rFonts w:ascii="Calibri" w:hAnsi="Calibri" w:cs="Calibri"/>
+          <w:b/>
+          <w:sz w:val="24"/>
+          <w:szCs w:val="24"/>
+        </w:rPr>
+      </w:pPr>
+      <w:r>
+        <w:rPr>
+          <w:rFonts w:ascii="Calibri" w:hAnsi="Calibri" w:cs="Calibri"/>
+          <w:b/>
           <w:sz w:val="24"/>
           <w:szCs w:val="24"/>
         </w:rPr>
         <w:lastRenderedPageBreak/>
-        <w:t>worrds</w:t>
+        <w:t>CRUISE CONTROL: Trip Manager</w:t>
+      </w:r>
+    </w:p>
+    <w:p>
+      <w:pPr>
+        <w:rPr>
+          <w:rFonts w:ascii="Calibri" w:hAnsi="Calibri" w:cs="Calibri"/>
+          <w:sz w:val="24"/>
+          <w:szCs w:val="24"/>
+        </w:rPr>
+      </w:pPr>
+      <w:r>
+        <w:rPr>
+          <w:rFonts w:ascii="Calibri" w:hAnsi="Calibri" w:cs="Calibri"/>
+          <w:sz w:val="24"/>
+          <w:szCs w:val="24"/>
+        </w:rPr>
+        <w:t>This control is accessed from the main control program by pressing the ‘Itinerary Control’ button.</w:t>
+      </w:r>
+      <w:r>
+        <w:rPr>
+          <w:rFonts w:ascii="Calibri" w:hAnsi="Calibri" w:cs="Calibri"/>
+          <w:sz w:val="24"/>
+          <w:szCs w:val="24"/>
+        </w:rPr>
+        <w:t xml:space="preserve"> From this interface the user is able the edit the trip plan by adding more days and editing the contents of existing ones. To edit a day, the user selects a row from the display in the main GUI:</w:t>
+      </w:r>
+    </w:p>
+    <w:p>
+      <w:pPr>
+        <w:rPr>
+          <w:rFonts w:ascii="Calibri" w:hAnsi="Calibri" w:cs="Calibri"/>
+          <w:sz w:val="24"/>
+          <w:szCs w:val="24"/>
+        </w:rPr>
+      </w:pPr>
+    </w:p>
+    <w:p>
+      <w:pPr>
+        <w:jc w:val="center"/>
+        <w:rPr>
+          <w:rFonts w:ascii="Calibri" w:hAnsi="Calibri" w:cs="Calibri"/>
+          <w:sz w:val="24"/>
+          <w:szCs w:val="24"/>
+        </w:rPr>
+      </w:pPr>
+      <w:r>
+        <w:rPr>
+          <w:rFonts w:ascii="Calibri" w:hAnsi="Calibri" w:cs="Calibri"/>
+          <w:sz w:val="24"/>
+          <w:szCs w:val="24"/>
+        </w:rPr>
+        <w:drawing>
+          <wp:inline distT="0" distB="0" distL="0" distR="0">
+            <wp:extent cx="4476750" cy="2193362"/>
+            <wp:effectExtent l="19050" t="0" r="0" b="0"/>
+            <wp:docPr id="8" name="Picture 2"/>
+            <wp:cNvGraphicFramePr>
+              <a:graphicFrameLocks xmlns:a="http://schemas.openxmlformats.org/drawingml/2006/main" noChangeAspect="1"/>
+            </wp:cNvGraphicFramePr>
+            <a:graphic xmlns:a="http://schemas.openxmlformats.org/drawingml/2006/main">
+              <a:graphicData uri="http://schemas.openxmlformats.org/drawingml/2006/picture">
+                <pic:pic xmlns:pic="http://schemas.openxmlformats.org/drawingml/2006/picture">
+                  <pic:nvPicPr>
+                    <pic:cNvPr id="1" name=""/>
+                    <pic:cNvPicPr/>
+                  </pic:nvPicPr>
+                  <pic:blipFill>
+                    <a:blip r:embed="rId12" cstate="print"/>
+                    <a:stretch>
+                      <a:fillRect/>
+                    </a:stretch>
+                  </pic:blipFill>
+                  <pic:spPr>
+                    <a:xfrm>
+                      <a:off x="0" y="0"/>
+                      <a:ext cx="4476750" cy="2193362"/>
+                    </a:xfrm>
+                    <a:prstGeom prst="rect">
+                      <a:avLst/>
+                    </a:prstGeom>
+                  </pic:spPr>
+                </pic:pic>
+              </a:graphicData>
+            </a:graphic>
+          </wp:inline>
+        </w:drawing>
+      </w:r>
+    </w:p>
+    <w:p>
+      <w:pPr>
+        <w:rPr>
+          <w:rFonts w:ascii="Calibri" w:hAnsi="Calibri" w:cs="Calibri"/>
+          <w:sz w:val="24"/>
+          <w:szCs w:val="24"/>
+        </w:rPr>
+      </w:pPr>
+    </w:p>
+    <w:p>
+      <w:pPr>
+        <w:rPr>
+          <w:rFonts w:ascii="Calibri" w:hAnsi="Calibri" w:cs="Calibri"/>
+          <w:sz w:val="24"/>
+          <w:szCs w:val="24"/>
+        </w:rPr>
+      </w:pPr>
+      <w:r>
+        <w:rPr>
+          <w:rFonts w:ascii="Calibri" w:hAnsi="Calibri" w:cs="Calibri"/>
+          <w:sz w:val="24"/>
+          <w:szCs w:val="24"/>
+        </w:rPr>
+        <w:t>And then clicks the ‘Edit Day’ button. A new form will then appear on which they can edit the day’s details. When they are satisfied with the changes, the user clicks the ‘Edit Day’ button at the bottom of the form to save. The user then clicks the ‘Reload Days’ button on the main Trip Manager form to refresh the display.</w:t>
+      </w:r>
+    </w:p>
+    <w:p>
+      <w:pPr>
+        <w:rPr>
+          <w:rFonts w:ascii="Calibri" w:hAnsi="Calibri" w:cs="Calibri"/>
+          <w:sz w:val="24"/>
+          <w:szCs w:val="24"/>
+        </w:rPr>
+      </w:pPr>
+    </w:p>
+    <w:p>
+      <w:pPr>
+        <w:jc w:val="center"/>
+        <w:rPr>
+          <w:rFonts w:ascii="Calibri" w:hAnsi="Calibri" w:cs="Calibri"/>
+          <w:sz w:val="24"/>
+          <w:szCs w:val="24"/>
+        </w:rPr>
+      </w:pPr>
+      <w:r>
+        <w:rPr>
+          <w:rFonts w:ascii="Calibri" w:hAnsi="Calibri" w:cs="Calibri"/>
+          <w:sz w:val="24"/>
+          <w:szCs w:val="24"/>
+        </w:rPr>
+        <w:drawing>
+          <wp:inline distT="0" distB="0" distL="0" distR="0">
+            <wp:extent cx="2226480" cy="3493135"/>
+            <wp:effectExtent l="19050" t="0" r="2370" b="0"/>
+            <wp:docPr id="10" name="Picture 4"/>
+            <wp:cNvGraphicFramePr>
+              <a:graphicFrameLocks xmlns:a="http://schemas.openxmlformats.org/drawingml/2006/main" noChangeAspect="1"/>
+            </wp:cNvGraphicFramePr>
+            <a:graphic xmlns:a="http://schemas.openxmlformats.org/drawingml/2006/main">
+              <a:graphicData uri="http://schemas.openxmlformats.org/drawingml/2006/picture">
+                <pic:pic xmlns:pic="http://schemas.openxmlformats.org/drawingml/2006/picture">
+                  <pic:nvPicPr>
+                    <pic:cNvPr id="1" name=""/>
+                    <pic:cNvPicPr/>
+                  </pic:nvPicPr>
+                  <pic:blipFill>
+                    <a:blip r:embed="rId13" cstate="print"/>
+                    <a:stretch>
+                      <a:fillRect/>
+                    </a:stretch>
+                  </pic:blipFill>
+                  <pic:spPr>
+                    <a:xfrm>
+                      <a:off x="0" y="0"/>
+                      <a:ext cx="2226480" cy="3493135"/>
+                    </a:xfrm>
+                    <a:prstGeom prst="rect">
+                      <a:avLst/>
+                    </a:prstGeom>
+                  </pic:spPr>
+                </pic:pic>
+              </a:graphicData>
+            </a:graphic>
+          </wp:inline>
+        </w:drawing>
+      </w:r>
+    </w:p>
+    <w:p>
+      <w:pPr>
+        <w:jc w:val="center"/>
+        <w:rPr>
+          <w:rFonts w:ascii="Calibri" w:hAnsi="Calibri" w:cs="Calibri"/>
+          <w:sz w:val="24"/>
+          <w:szCs w:val="24"/>
+        </w:rPr>
+      </w:pPr>
+    </w:p>
+    <w:p>
+      <w:pPr>
+        <w:rPr>
+          <w:rFonts w:ascii="Calibri" w:hAnsi="Calibri" w:cs="Calibri"/>
+          <w:sz w:val="24"/>
+          <w:szCs w:val="24"/>
+        </w:rPr>
+      </w:pPr>
+      <w:r>
+        <w:rPr>
+          <w:rFonts w:ascii="Calibri" w:hAnsi="Calibri" w:cs="Calibri"/>
+          <w:sz w:val="24"/>
+          <w:szCs w:val="24"/>
+        </w:rPr>
+        <w:t>To add a new day to the trip, the user clicks the ‘Add New Day’ button the main Trip Manager Form. A new form will then appear on which the user will be able to enter the details of the new day. When they are satisfied, they will click the ‘Add Day’ button at the bottom and the data will be saved. On the main Trip Manager form, the user will then click the ‘Reload Days’ button to refresh the display. Note: this function adds days to the end of the trip plan.</w:t>
+      </w:r>
+    </w:p>
+    <w:p>
+      <w:pPr>
+        <w:rPr>
+          <w:rFonts w:ascii="Calibri" w:hAnsi="Calibri" w:cs="Calibri"/>
+          <w:sz w:val="24"/>
+          <w:szCs w:val="24"/>
+        </w:rPr>
+      </w:pPr>
+    </w:p>
+    <w:p>
+      <w:pPr>
+        <w:jc w:val="center"/>
+        <w:rPr>
+          <w:rFonts w:ascii="Calibri" w:hAnsi="Calibri" w:cs="Calibri"/>
+          <w:sz w:val="24"/>
+          <w:szCs w:val="24"/>
+        </w:rPr>
+      </w:pPr>
+      <w:r>
+        <w:rPr>
+          <w:rFonts w:ascii="Calibri" w:hAnsi="Calibri" w:cs="Calibri"/>
+          <w:sz w:val="24"/>
+          <w:szCs w:val="24"/>
+        </w:rPr>
+        <w:lastRenderedPageBreak/>
+        <w:drawing>
+          <wp:inline distT="0" distB="0" distL="0" distR="0">
+            <wp:extent cx="2258198" cy="2924175"/>
+            <wp:effectExtent l="19050" t="0" r="8752" b="0"/>
+            <wp:docPr id="11" name="Picture 7"/>
+            <wp:cNvGraphicFramePr>
+              <a:graphicFrameLocks xmlns:a="http://schemas.openxmlformats.org/drawingml/2006/main" noChangeAspect="1"/>
+            </wp:cNvGraphicFramePr>
+            <a:graphic xmlns:a="http://schemas.openxmlformats.org/drawingml/2006/main">
+              <a:graphicData uri="http://schemas.openxmlformats.org/drawingml/2006/picture">
+                <pic:pic xmlns:pic="http://schemas.openxmlformats.org/drawingml/2006/picture">
+                  <pic:nvPicPr>
+                    <pic:cNvPr id="1" name=""/>
+                    <pic:cNvPicPr/>
+                  </pic:nvPicPr>
+                  <pic:blipFill>
+                    <a:blip r:embed="rId14" cstate="print"/>
+                    <a:stretch>
+                      <a:fillRect/>
+                    </a:stretch>
+                  </pic:blipFill>
+                  <pic:spPr>
+                    <a:xfrm>
+                      <a:off x="0" y="0"/>
+                      <a:ext cx="2258198" cy="2924175"/>
+                    </a:xfrm>
+                    <a:prstGeom prst="rect">
+                      <a:avLst/>
+                    </a:prstGeom>
+                  </pic:spPr>
+                </pic:pic>
+              </a:graphicData>
+            </a:graphic>
+          </wp:inline>
+        </w:drawing>
+      </w:r>
+    </w:p>
+    <w:p>
+      <w:pPr>
+        <w:jc w:val="center"/>
+        <w:rPr>
+          <w:rFonts w:ascii="Calibri" w:hAnsi="Calibri" w:cs="Calibri"/>
+          <w:sz w:val="24"/>
+          <w:szCs w:val="24"/>
+        </w:rPr>
+      </w:pPr>
+    </w:p>
+    <w:p>
+      <w:pPr>
+        <w:rPr>
+          <w:rFonts w:ascii="Calibri" w:hAnsi="Calibri" w:cs="Calibri"/>
+          <w:sz w:val="24"/>
+          <w:szCs w:val="24"/>
+        </w:rPr>
+      </w:pPr>
+      <w:r>
+        <w:rPr>
+          <w:rFonts w:ascii="Calibri" w:hAnsi="Calibri" w:cs="Calibri"/>
+          <w:sz w:val="24"/>
+          <w:szCs w:val="24"/>
+        </w:rPr>
+        <w:t xml:space="preserve">In order to add a new day between two existing days, the user must select a day on the display on the main Trip Manager form and hit ‘Add Day </w:t>
+      </w:r>
+      <w:proofErr w:type="gramStart"/>
+      <w:r>
+        <w:rPr>
+          <w:rFonts w:ascii="Calibri" w:hAnsi="Calibri" w:cs="Calibri"/>
+          <w:sz w:val="24"/>
+          <w:szCs w:val="24"/>
+        </w:rPr>
+        <w:t>Below</w:t>
+      </w:r>
+      <w:proofErr w:type="gramEnd"/>
+      <w:r>
+        <w:rPr>
+          <w:rFonts w:ascii="Calibri" w:hAnsi="Calibri" w:cs="Calibri"/>
+          <w:sz w:val="24"/>
+          <w:szCs w:val="24"/>
+        </w:rPr>
+        <w:t xml:space="preserve"> Selected’. A new form will then appear which will be very similar to the Add New Day sub-form. </w:t>
+      </w:r>
+    </w:p>
+    <w:p>
+      <w:pPr>
+        <w:rPr>
+          <w:rFonts w:ascii="Calibri" w:hAnsi="Calibri" w:cs="Calibri"/>
+          <w:sz w:val="24"/>
+          <w:szCs w:val="24"/>
+        </w:rPr>
+      </w:pPr>
+    </w:p>
+    <w:p>
+      <w:pPr>
+        <w:jc w:val="center"/>
+        <w:rPr>
+          <w:rFonts w:ascii="Calibri" w:hAnsi="Calibri" w:cs="Calibri"/>
+          <w:sz w:val="24"/>
+          <w:szCs w:val="24"/>
+        </w:rPr>
+      </w:pPr>
+      <w:r>
+        <w:rPr>
+          <w:rFonts w:ascii="Calibri" w:hAnsi="Calibri" w:cs="Calibri"/>
+          <w:sz w:val="24"/>
+          <w:szCs w:val="24"/>
+        </w:rPr>
+        <w:drawing>
+          <wp:inline distT="0" distB="0" distL="0" distR="0">
+            <wp:extent cx="2133600" cy="2931781"/>
+            <wp:effectExtent l="0" t="0" r="0" b="2540"/>
+            <wp:docPr id="12" name="Picture 12"/>
+            <wp:cNvGraphicFramePr>
+              <a:graphicFrameLocks xmlns:a="http://schemas.openxmlformats.org/drawingml/2006/main" noChangeAspect="1"/>
+            </wp:cNvGraphicFramePr>
+            <a:graphic xmlns:a="http://schemas.openxmlformats.org/drawingml/2006/main">
+              <a:graphicData uri="http://schemas.openxmlformats.org/drawingml/2006/picture">
+                <pic:pic xmlns:pic="http://schemas.openxmlformats.org/drawingml/2006/picture">
+                  <pic:nvPicPr>
+                    <pic:cNvPr id="1" name=""/>
+                    <pic:cNvPicPr/>
+                  </pic:nvPicPr>
+                  <pic:blipFill>
+                    <a:blip r:embed="rId15" cstate="print"/>
+                    <a:stretch>
+                      <a:fillRect/>
+                    </a:stretch>
+                  </pic:blipFill>
+                  <pic:spPr>
+                    <a:xfrm>
+                      <a:off x="0" y="0"/>
+                      <a:ext cx="2155682" cy="2962123"/>
+                    </a:xfrm>
+                    <a:prstGeom prst="rect">
+                      <a:avLst/>
+                    </a:prstGeom>
+                  </pic:spPr>
+                </pic:pic>
+              </a:graphicData>
+            </a:graphic>
+          </wp:inline>
+        </w:drawing>
+      </w:r>
+    </w:p>
+    <w:p>
+      <w:pPr>
+        <w:jc w:val="center"/>
+        <w:rPr>
+          <w:rFonts w:ascii="Calibri" w:hAnsi="Calibri" w:cs="Calibri"/>
+          <w:sz w:val="24"/>
+          <w:szCs w:val="24"/>
+        </w:rPr>
+      </w:pPr>
+    </w:p>
+    <w:p>
+      <w:pPr>
+        <w:rPr>
+          <w:rFonts w:ascii="Calibri" w:hAnsi="Calibri" w:cs="Calibri"/>
+          <w:sz w:val="24"/>
+          <w:szCs w:val="24"/>
+        </w:rPr>
+      </w:pPr>
+      <w:r>
+        <w:rPr>
+          <w:rFonts w:ascii="Calibri" w:hAnsi="Calibri" w:cs="Calibri"/>
+          <w:sz w:val="24"/>
+          <w:szCs w:val="24"/>
+        </w:rPr>
+        <w:t>After entering the new data, the user will click the ‘Add Day’ button to save the inserted day. The user will then hit the ‘Reload Days’ button the main Trip Manager form to refresh the display. Note: it is highly recommended that the user at this point utilize the Edit Days function to cancel the inevitable duplicated day so that the newly insert day can take its place.</w:t>
+      </w:r>
+    </w:p>
+    <w:p>
+      <w:pPr>
+        <w:rPr>
+          <w:rFonts w:ascii="Calibri" w:hAnsi="Calibri" w:cs="Calibri"/>
+          <w:sz w:val="24"/>
+          <w:szCs w:val="24"/>
+        </w:rPr>
+      </w:pPr>
+    </w:p>
+    <w:p>
+      <w:pPr>
+        <w:rPr>
+          <w:rFonts w:ascii="Calibri" w:hAnsi="Calibri" w:cs="Calibri"/>
+          <w:sz w:val="24"/>
+          <w:szCs w:val="24"/>
+        </w:rPr>
+      </w:pPr>
+      <w:r>
+        <w:rPr>
+          <w:rFonts w:ascii="Calibri" w:hAnsi="Calibri" w:cs="Calibri"/>
+          <w:sz w:val="24"/>
+          <w:szCs w:val="24"/>
+        </w:rPr>
+        <w:br w:type="page"/>
+      </w:r>
+    </w:p>
+    <w:p>
+      <w:pPr>
+        <w:rPr>
+          <w:rFonts w:ascii="Calibri" w:hAnsi="Calibri" w:cs="Calibri"/>
+          <w:b/>
+          <w:sz w:val="24"/>
+          <w:szCs w:val="24"/>
+        </w:rPr>
+      </w:pPr>
+      <w:r>
+        <w:rPr>
+          <w:rFonts w:ascii="Calibri" w:hAnsi="Calibri" w:cs="Calibri"/>
+          <w:b/>
+          <w:sz w:val="24"/>
+          <w:szCs w:val="24"/>
+        </w:rPr>
+        <w:lastRenderedPageBreak/>
+        <w:t>CRUISE CONTROL: Deck Map</w:t>
+      </w:r>
+    </w:p>
+    <w:p>
+      <w:pPr>
+        <w:rPr>
+          <w:rFonts w:ascii="Calibri" w:hAnsi="Calibri" w:cs="Calibri"/>
+          <w:sz w:val="24"/>
+          <w:szCs w:val="24"/>
+        </w:rPr>
+      </w:pPr>
+      <w:r>
+        <w:rPr>
+          <w:rFonts w:ascii="Calibri" w:hAnsi="Calibri" w:cs="Calibri"/>
+          <w:sz w:val="24"/>
+          <w:szCs w:val="24"/>
+        </w:rPr>
+        <w:t>This control is access from the main control program by clicking the ‘Deck Map’ button. This interface displays the floor plan of the ship and allows the user to view what passengers are in the selected room.</w:t>
+      </w:r>
+    </w:p>
+    <w:p>
+      <w:pPr>
+        <w:rPr>
+          <w:rFonts w:ascii="Calibri" w:hAnsi="Calibri" w:cs="Calibri"/>
+          <w:sz w:val="24"/>
+          <w:szCs w:val="24"/>
+        </w:rPr>
+      </w:pPr>
+    </w:p>
+    <w:p>
+      <w:pPr>
+        <w:jc w:val="center"/>
+        <w:rPr>
+          <w:rFonts w:ascii="Calibri" w:hAnsi="Calibri" w:cs="Calibri"/>
+          <w:sz w:val="24"/>
+          <w:szCs w:val="24"/>
+        </w:rPr>
+      </w:pPr>
+      <w:r>
+        <w:rPr>
+          <w:rFonts w:ascii="Calibri" w:hAnsi="Calibri" w:cs="Calibri"/>
+          <w:noProof/>
+          <w:sz w:val="24"/>
+          <w:szCs w:val="24"/>
+        </w:rPr>
+        <w:drawing>
+          <wp:inline distT="0" distB="0" distL="0" distR="0">
+            <wp:extent cx="2814027" cy="3562350"/>
+            <wp:effectExtent l="19050" t="0" r="5373" b="0"/>
+            <wp:docPr id="13" name="Picture 12" descr="Emp_map ID 1.png"/>
+            <wp:cNvGraphicFramePr>
+              <a:graphicFrameLocks xmlns:a="http://schemas.openxmlformats.org/drawingml/2006/main" noChangeAspect="1"/>
+            </wp:cNvGraphicFramePr>
+            <a:graphic xmlns:a="http://schemas.openxmlformats.org/drawingml/2006/main">
+              <a:graphicData uri="http://schemas.openxmlformats.org/drawingml/2006/picture">
+                <pic:pic xmlns:pic="http://schemas.openxmlformats.org/drawingml/2006/picture">
+                  <pic:nvPicPr>
+                    <pic:cNvPr id="0" name="Emp_map ID 1.png"/>
+                    <pic:cNvPicPr/>
+                  </pic:nvPicPr>
+                  <pic:blipFill>
+                    <a:blip r:embed="rId16" cstate="print"/>
+                    <a:stretch>
+                      <a:fillRect/>
+                    </a:stretch>
+                  </pic:blipFill>
+                  <pic:spPr>
+                    <a:xfrm>
+                      <a:off x="0" y="0"/>
+                      <a:ext cx="2815469" cy="3564175"/>
+                    </a:xfrm>
+                    <a:prstGeom prst="rect">
+                      <a:avLst/>
+                    </a:prstGeom>
+                  </pic:spPr>
+                </pic:pic>
+              </a:graphicData>
+            </a:graphic>
+          </wp:inline>
+        </w:drawing>
+      </w:r>
+    </w:p>
+    <w:p>
+      <w:pPr>
+        <w:jc w:val="center"/>
+        <w:rPr>
+          <w:rFonts w:ascii="Calibri" w:hAnsi="Calibri" w:cs="Calibri"/>
+          <w:sz w:val="24"/>
+          <w:szCs w:val="24"/>
+        </w:rPr>
+      </w:pPr>
+    </w:p>
+    <w:p>
+      <w:pPr>
+        <w:rPr>
+          <w:rFonts w:ascii="Calibri" w:hAnsi="Calibri" w:cs="Calibri"/>
+          <w:sz w:val="24"/>
+          <w:lang/>
+        </w:rPr>
+      </w:pPr>
+      <w:r>
+        <w:rPr>
+          <w:rFonts w:ascii="Calibri" w:hAnsi="Calibri" w:cs="Calibri"/>
+          <w:sz w:val="24"/>
+          <w:lang/>
+        </w:rPr>
+        <w:t xml:space="preserve">On launching the customer ship map, the user is presented with a </w:t>
+      </w:r>
+      <w:proofErr w:type="spellStart"/>
+      <w:r>
+        <w:rPr>
+          <w:rFonts w:ascii="Calibri" w:hAnsi="Calibri" w:cs="Calibri"/>
+          <w:sz w:val="24"/>
+          <w:lang/>
+        </w:rPr>
+        <w:t>combobox</w:t>
+      </w:r>
+      <w:proofErr w:type="spellEnd"/>
+      <w:r>
+        <w:rPr>
+          <w:rFonts w:ascii="Calibri" w:hAnsi="Calibri" w:cs="Calibri"/>
+          <w:sz w:val="24"/>
+          <w:lang/>
+        </w:rPr>
+        <w:t xml:space="preserve"> in which they choose the deck they wish view. On selecting a deck in the </w:t>
+      </w:r>
+      <w:proofErr w:type="spellStart"/>
+      <w:r>
+        <w:rPr>
+          <w:rFonts w:ascii="Calibri" w:hAnsi="Calibri" w:cs="Calibri"/>
+          <w:sz w:val="24"/>
+          <w:lang/>
+        </w:rPr>
+        <w:t>combobox</w:t>
+      </w:r>
+      <w:proofErr w:type="spellEnd"/>
+      <w:r>
+        <w:rPr>
+          <w:rFonts w:ascii="Calibri" w:hAnsi="Calibri" w:cs="Calibri"/>
+          <w:sz w:val="24"/>
+          <w:lang/>
+        </w:rPr>
+        <w:t>, a map of the selected deck is generated with. Unlike the customer ship map, empty rooms are disabled and filled rooms are enabled.</w:t>
+      </w:r>
+    </w:p>
+    <w:p>
+      <w:pPr>
+        <w:rPr>
+          <w:rFonts w:ascii="Calibri" w:hAnsi="Calibri" w:cs="Calibri"/>
+          <w:sz w:val="24"/>
+          <w:lang/>
+        </w:rPr>
+      </w:pPr>
+    </w:p>
+    <w:p>
+      <w:pPr>
+        <w:jc w:val="center"/>
+        <w:rPr>
+          <w:rFonts w:ascii="Calibri" w:hAnsi="Calibri" w:cs="Calibri"/>
+          <w:sz w:val="28"/>
+          <w:szCs w:val="24"/>
+        </w:rPr>
+      </w:pPr>
+      <w:r>
+        <w:rPr>
+          <w:rFonts w:ascii="Calibri" w:hAnsi="Calibri" w:cs="Calibri"/>
+          <w:noProof/>
+          <w:sz w:val="28"/>
+          <w:szCs w:val="24"/>
+        </w:rPr>
+        <w:drawing>
+          <wp:inline distT="0" distB="0" distL="0" distR="0">
+            <wp:extent cx="2467808" cy="2400300"/>
+            <wp:effectExtent l="19050" t="0" r="8692" b="0"/>
+            <wp:docPr id="14" name="Picture 13" descr="Emp_map ID 2.png"/>
+            <wp:cNvGraphicFramePr>
+              <a:graphicFrameLocks xmlns:a="http://schemas.openxmlformats.org/drawingml/2006/main" noChangeAspect="1"/>
+            </wp:cNvGraphicFramePr>
+            <a:graphic xmlns:a="http://schemas.openxmlformats.org/drawingml/2006/main">
+              <a:graphicData uri="http://schemas.openxmlformats.org/drawingml/2006/picture">
+                <pic:pic xmlns:pic="http://schemas.openxmlformats.org/drawingml/2006/picture">
+                  <pic:nvPicPr>
+                    <pic:cNvPr id="0" name="Emp_map ID 2.png"/>
+                    <pic:cNvPicPr/>
+                  </pic:nvPicPr>
+                  <pic:blipFill>
+                    <a:blip r:embed="rId17" cstate="print"/>
+                    <a:stretch>
+                      <a:fillRect/>
+                    </a:stretch>
+                  </pic:blipFill>
+                  <pic:spPr>
+                    <a:xfrm>
+                      <a:off x="0" y="0"/>
+                      <a:ext cx="2468153" cy="2400635"/>
+                    </a:xfrm>
+                    <a:prstGeom prst="rect">
+                      <a:avLst/>
+                    </a:prstGeom>
+                  </pic:spPr>
+                </pic:pic>
+              </a:graphicData>
+            </a:graphic>
+          </wp:inline>
+        </w:drawing>
+      </w:r>
+    </w:p>
+    <w:p>
+      <w:pPr>
+        <w:rPr>
+          <w:rFonts w:ascii="Calibri" w:hAnsi="Calibri" w:cs="Calibri"/>
+          <w:sz w:val="28"/>
+          <w:szCs w:val="24"/>
+        </w:rPr>
+      </w:pPr>
+    </w:p>
+    <w:p>
+      <w:pPr>
+        <w:rPr>
+          <w:rFonts w:ascii="Calibri" w:hAnsi="Calibri" w:cs="Calibri"/>
+          <w:sz w:val="24"/>
+          <w:lang/>
+        </w:rPr>
+      </w:pPr>
+      <w:r>
+        <w:rPr>
+          <w:rFonts w:ascii="Calibri" w:hAnsi="Calibri" w:cs="Calibri"/>
+          <w:sz w:val="24"/>
+          <w:lang/>
+        </w:rPr>
+        <w:t>Clicking on a room brings up a form that lists the passengers residing in the room and the passenger whom is the bill holder for that room</w:t>
+      </w:r>
+      <w:r>
+        <w:rPr>
+          <w:rFonts w:ascii="Calibri" w:hAnsi="Calibri" w:cs="Calibri"/>
+          <w:sz w:val="24"/>
+          <w:lang/>
+        </w:rPr>
+        <w:t>.</w:t>
+      </w:r>
+    </w:p>
+    <w:p>
+      <w:pPr>
+        <w:rPr>
+          <w:rFonts w:ascii="Calibri" w:hAnsi="Calibri" w:cs="Calibri"/>
+          <w:sz w:val="24"/>
+          <w:lang/>
+        </w:rPr>
+      </w:pPr>
+    </w:p>
+    <w:p>
+      <w:pPr>
+        <w:rPr>
+          <w:rFonts w:ascii="Calibri" w:hAnsi="Calibri" w:cs="Calibri"/>
+          <w:sz w:val="24"/>
+          <w:szCs w:val="24"/>
+        </w:rPr>
+      </w:pPr>
+      <w:r>
+        <w:rPr>
+          <w:rFonts w:ascii="Calibri" w:hAnsi="Calibri" w:cs="Calibri"/>
+          <w:sz w:val="24"/>
+          <w:szCs w:val="24"/>
+        </w:rPr>
+        <w:br w:type="page"/>
+      </w:r>
+    </w:p>
+    <w:p>
+      <w:pPr>
+        <w:rPr>
+          <w:rFonts w:ascii="Calibri" w:hAnsi="Calibri" w:cs="Calibri"/>
+          <w:sz w:val="24"/>
+          <w:szCs w:val="24"/>
+        </w:rPr>
+      </w:pPr>
+      <w:r>
+        <w:rPr>
+          <w:rFonts w:ascii="Calibri" w:hAnsi="Calibri" w:cs="Calibri"/>
+          <w:sz w:val="24"/>
+          <w:szCs w:val="24"/>
+        </w:rPr>
+        <w:lastRenderedPageBreak/>
+        <w:t>CRUISE CONTROL: Dinner Control</w:t>
       </w:r>
     </w:p>
     <w:sectPr>

</xml_diff>

<commit_message>
More work on the Final Report. Modified the GUI in Dinner Form
</commit_message>
<xml_diff>
--- a/Documents/Final Report/FINAL REPORT Working Draft.docx
+++ b/Documents/Final Report/FINAL REPORT Working Draft.docx
@@ -98,18 +98,19 @@
     </w:p>
     <w:p>
       <w:pPr>
-        <w:rPr>
-          <w:rFonts w:ascii="Consolas" w:hAnsi="Consolas" w:cs="Consolas"/>
-          <w:b/>
-          <w:sz w:val="48"/>
-          <w:szCs w:val="24"/>
-        </w:rPr>
-      </w:pPr>
-      <w:r>
-        <w:rPr>
-          <w:rFonts w:ascii="Consolas" w:hAnsi="Consolas" w:cs="Consolas"/>
-          <w:b/>
-          <w:sz w:val="48"/>
+        <w:shd w:val="clear" w:color="auto" w:fill="92CDDC" w:themeFill="accent5" w:themeFillTint="99"/>
+        <w:rPr>
+          <w:rFonts w:ascii="Consolas" w:hAnsi="Consolas" w:cs="Consolas"/>
+          <w:b/>
+          <w:sz w:val="52"/>
+          <w:szCs w:val="24"/>
+        </w:rPr>
+      </w:pPr>
+      <w:r>
+        <w:rPr>
+          <w:rFonts w:ascii="Consolas" w:hAnsi="Consolas" w:cs="Consolas"/>
+          <w:b/>
+          <w:sz w:val="52"/>
           <w:szCs w:val="24"/>
         </w:rPr>
         <w:t>PASSENGER RESERVATION APPLICATION &amp; CRUISE CONTROL SYSTEM</w:t>
@@ -117,16 +118,19 @@
     </w:p>
     <w:p>
       <w:pPr>
-        <w:rPr>
-          <w:rFonts w:ascii="Consolas" w:hAnsi="Consolas" w:cs="Consolas"/>
-          <w:sz w:val="36"/>
-          <w:szCs w:val="24"/>
-        </w:rPr>
-      </w:pPr>
-      <w:r>
-        <w:rPr>
-          <w:rFonts w:ascii="Consolas" w:hAnsi="Consolas" w:cs="Consolas"/>
-          <w:sz w:val="36"/>
+        <w:shd w:val="clear" w:color="auto" w:fill="215868" w:themeFill="accent5" w:themeFillShade="80"/>
+        <w:rPr>
+          <w:rFonts w:ascii="Consolas" w:hAnsi="Consolas" w:cs="Consolas"/>
+          <w:color w:val="FFFFFF" w:themeColor="background1"/>
+          <w:sz w:val="40"/>
+          <w:szCs w:val="24"/>
+        </w:rPr>
+      </w:pPr>
+      <w:r>
+        <w:rPr>
+          <w:rFonts w:ascii="Consolas" w:hAnsi="Consolas" w:cs="Consolas"/>
+          <w:color w:val="FFFFFF" w:themeColor="background1"/>
+          <w:sz w:val="40"/>
           <w:szCs w:val="24"/>
         </w:rPr>
         <w:t>Final Report</w:t>
@@ -425,6 +429,23 @@
         <w:t>Kaur</w:t>
       </w:r>
       <w:proofErr w:type="spellEnd"/>
+      <w:r>
+        <w:rPr>
+          <w:rFonts w:ascii="Consolas" w:hAnsi="Consolas" w:cs="Consolas"/>
+          <w:b/>
+          <w:sz w:val="28"/>
+          <w:szCs w:val="24"/>
+        </w:rPr>
+        <w:tab/>
+      </w:r>
+      <w:r>
+        <w:rPr>
+          <w:rFonts w:ascii="Consolas" w:hAnsi="Consolas" w:cs="Consolas"/>
+          <w:sz w:val="28"/>
+          <w:szCs w:val="24"/>
+        </w:rPr>
+        <w:t>300254468</w:t>
+      </w:r>
     </w:p>
     <w:p>
       <w:pPr>
@@ -627,18 +648,19 @@
     </w:p>
     <w:p>
       <w:pPr>
-        <w:rPr>
-          <w:rFonts w:ascii="Calibri" w:hAnsi="Calibri" w:cs="Calibri"/>
-          <w:b/>
-          <w:sz w:val="24"/>
-          <w:szCs w:val="24"/>
-        </w:rPr>
-      </w:pPr>
-      <w:r>
-        <w:rPr>
-          <w:rFonts w:ascii="Calibri" w:hAnsi="Calibri" w:cs="Calibri"/>
-          <w:b/>
-          <w:sz w:val="24"/>
+        <w:shd w:val="clear" w:color="auto" w:fill="92CDDC" w:themeFill="accent5" w:themeFillTint="99"/>
+        <w:rPr>
+          <w:rFonts w:ascii="Calibri" w:hAnsi="Calibri" w:cs="Calibri"/>
+          <w:b/>
+          <w:sz w:val="28"/>
+          <w:szCs w:val="24"/>
+        </w:rPr>
+      </w:pPr>
+      <w:r>
+        <w:rPr>
+          <w:rFonts w:ascii="Calibri" w:hAnsi="Calibri" w:cs="Calibri"/>
+          <w:b/>
+          <w:sz w:val="28"/>
           <w:szCs w:val="24"/>
         </w:rPr>
         <w:lastRenderedPageBreak/>
@@ -656,10 +678,19 @@
       <w:r>
         <w:rPr>
           <w:rFonts w:ascii="Calibri" w:hAnsi="Calibri" w:cs="Calibri"/>
-          <w:sz w:val="24"/>
-          <w:szCs w:val="24"/>
-        </w:rPr>
-        <w:t xml:space="preserve">Section I: </w:t>
+          <w:b/>
+          <w:sz w:val="24"/>
+          <w:szCs w:val="24"/>
+        </w:rPr>
+        <w:t>Section I:</w:t>
+      </w:r>
+      <w:r>
+        <w:rPr>
+          <w:rFonts w:ascii="Calibri" w:hAnsi="Calibri" w:cs="Calibri"/>
+          <w:sz w:val="24"/>
+          <w:szCs w:val="24"/>
+        </w:rPr>
+        <w:t xml:space="preserve"> </w:t>
       </w:r>
       <w:r>
         <w:rPr>
@@ -689,10 +720,19 @@
       <w:r>
         <w:rPr>
           <w:rFonts w:ascii="Calibri" w:hAnsi="Calibri" w:cs="Calibri"/>
-          <w:sz w:val="24"/>
-          <w:szCs w:val="24"/>
-        </w:rPr>
-        <w:t xml:space="preserve">Section II: </w:t>
+          <w:b/>
+          <w:sz w:val="24"/>
+          <w:szCs w:val="24"/>
+        </w:rPr>
+        <w:t>Section II:</w:t>
+      </w:r>
+      <w:r>
+        <w:rPr>
+          <w:rFonts w:ascii="Calibri" w:hAnsi="Calibri" w:cs="Calibri"/>
+          <w:sz w:val="24"/>
+          <w:szCs w:val="24"/>
+        </w:rPr>
+        <w:t xml:space="preserve"> </w:t>
       </w:r>
       <w:r>
         <w:rPr>
@@ -722,10 +762,19 @@
       <w:r>
         <w:rPr>
           <w:rFonts w:ascii="Calibri" w:hAnsi="Calibri" w:cs="Calibri"/>
-          <w:sz w:val="24"/>
-          <w:szCs w:val="24"/>
-        </w:rPr>
-        <w:t xml:space="preserve">Section III: </w:t>
+          <w:b/>
+          <w:sz w:val="24"/>
+          <w:szCs w:val="24"/>
+        </w:rPr>
+        <w:t>Section III:</w:t>
+      </w:r>
+      <w:r>
+        <w:rPr>
+          <w:rFonts w:ascii="Calibri" w:hAnsi="Calibri" w:cs="Calibri"/>
+          <w:sz w:val="24"/>
+          <w:szCs w:val="24"/>
+        </w:rPr>
+        <w:t xml:space="preserve"> </w:t>
       </w:r>
       <w:r>
         <w:rPr>
@@ -771,10 +820,19 @@
       <w:r>
         <w:rPr>
           <w:rFonts w:ascii="Calibri" w:hAnsi="Calibri" w:cs="Calibri"/>
-          <w:sz w:val="24"/>
-          <w:szCs w:val="24"/>
-        </w:rPr>
-        <w:t xml:space="preserve">Section IV: </w:t>
+          <w:b/>
+          <w:sz w:val="24"/>
+          <w:szCs w:val="24"/>
+        </w:rPr>
+        <w:t>Section IV:</w:t>
+      </w:r>
+      <w:r>
+        <w:rPr>
+          <w:rFonts w:ascii="Calibri" w:hAnsi="Calibri" w:cs="Calibri"/>
+          <w:sz w:val="24"/>
+          <w:szCs w:val="24"/>
+        </w:rPr>
+        <w:t xml:space="preserve"> </w:t>
       </w:r>
       <w:r>
         <w:rPr>
@@ -812,10 +870,19 @@
       <w:r>
         <w:rPr>
           <w:rFonts w:ascii="Calibri" w:hAnsi="Calibri" w:cs="Calibri"/>
-          <w:sz w:val="24"/>
-          <w:szCs w:val="24"/>
-        </w:rPr>
-        <w:t xml:space="preserve">Section V: </w:t>
+          <w:b/>
+          <w:sz w:val="24"/>
+          <w:szCs w:val="24"/>
+        </w:rPr>
+        <w:t>Section V:</w:t>
+      </w:r>
+      <w:r>
+        <w:rPr>
+          <w:rFonts w:ascii="Calibri" w:hAnsi="Calibri" w:cs="Calibri"/>
+          <w:sz w:val="24"/>
+          <w:szCs w:val="24"/>
+        </w:rPr>
+        <w:t xml:space="preserve"> </w:t>
       </w:r>
       <w:r>
         <w:rPr>
@@ -845,18 +912,19 @@
     </w:p>
     <w:p>
       <w:pPr>
-        <w:rPr>
-          <w:rFonts w:ascii="Calibri" w:hAnsi="Calibri" w:cs="Calibri"/>
-          <w:b/>
-          <w:sz w:val="24"/>
-          <w:szCs w:val="24"/>
-        </w:rPr>
-      </w:pPr>
-      <w:r>
-        <w:rPr>
-          <w:rFonts w:ascii="Calibri" w:hAnsi="Calibri" w:cs="Calibri"/>
-          <w:b/>
-          <w:sz w:val="24"/>
+        <w:shd w:val="clear" w:color="auto" w:fill="92CDDC" w:themeFill="accent5" w:themeFillTint="99"/>
+        <w:rPr>
+          <w:rFonts w:ascii="Calibri" w:hAnsi="Calibri" w:cs="Calibri"/>
+          <w:b/>
+          <w:sz w:val="28"/>
+          <w:szCs w:val="24"/>
+        </w:rPr>
+      </w:pPr>
+      <w:r>
+        <w:rPr>
+          <w:rFonts w:ascii="Calibri" w:hAnsi="Calibri" w:cs="Calibri"/>
+          <w:b/>
+          <w:sz w:val="28"/>
           <w:szCs w:val="24"/>
         </w:rPr>
         <w:t>SECTION I: Project Assumptions and Company Policies</w:t>
@@ -1144,18 +1212,19 @@
     </w:p>
     <w:p>
       <w:pPr>
-        <w:rPr>
-          <w:rFonts w:ascii="Calibri" w:hAnsi="Calibri" w:cs="Calibri"/>
-          <w:b/>
-          <w:sz w:val="24"/>
-          <w:szCs w:val="24"/>
-        </w:rPr>
-      </w:pPr>
-      <w:r>
-        <w:rPr>
-          <w:rFonts w:ascii="Calibri" w:hAnsi="Calibri" w:cs="Calibri"/>
-          <w:b/>
-          <w:sz w:val="24"/>
+        <w:shd w:val="clear" w:color="auto" w:fill="92CDDC" w:themeFill="accent5" w:themeFillTint="99"/>
+        <w:rPr>
+          <w:rFonts w:ascii="Calibri" w:hAnsi="Calibri" w:cs="Calibri"/>
+          <w:b/>
+          <w:sz w:val="28"/>
+          <w:szCs w:val="24"/>
+        </w:rPr>
+      </w:pPr>
+      <w:r>
+        <w:rPr>
+          <w:rFonts w:ascii="Calibri" w:hAnsi="Calibri" w:cs="Calibri"/>
+          <w:b/>
+          <w:sz w:val="28"/>
           <w:szCs w:val="24"/>
         </w:rPr>
         <w:t>SECTION II: Database Design</w:t>
@@ -1527,18 +1596,19 @@
     </w:p>
     <w:p>
       <w:pPr>
-        <w:rPr>
-          <w:rFonts w:ascii="Calibri" w:hAnsi="Calibri" w:cs="Calibri"/>
-          <w:b/>
-          <w:sz w:val="24"/>
-          <w:szCs w:val="24"/>
-        </w:rPr>
-      </w:pPr>
-      <w:r>
-        <w:rPr>
-          <w:rFonts w:ascii="Calibri" w:hAnsi="Calibri" w:cs="Calibri"/>
-          <w:b/>
-          <w:sz w:val="24"/>
+        <w:shd w:val="clear" w:color="auto" w:fill="92CDDC" w:themeFill="accent5" w:themeFillTint="99"/>
+        <w:rPr>
+          <w:rFonts w:ascii="Calibri" w:hAnsi="Calibri" w:cs="Calibri"/>
+          <w:b/>
+          <w:sz w:val="28"/>
+          <w:szCs w:val="24"/>
+        </w:rPr>
+      </w:pPr>
+      <w:r>
+        <w:rPr>
+          <w:rFonts w:ascii="Calibri" w:hAnsi="Calibri" w:cs="Calibri"/>
+          <w:b/>
+          <w:sz w:val="28"/>
           <w:szCs w:val="24"/>
         </w:rPr>
         <w:lastRenderedPageBreak/>
@@ -2123,6 +2193,7 @@
       <w:r>
         <w:rPr>
           <w:rFonts w:ascii="Calibri" w:hAnsi="Calibri" w:cs="Calibri"/>
+          <w:noProof/>
           <w:sz w:val="24"/>
           <w:szCs w:val="24"/>
         </w:rPr>
@@ -2210,6 +2281,7 @@
       <w:r>
         <w:rPr>
           <w:rFonts w:ascii="Calibri" w:hAnsi="Calibri" w:cs="Calibri"/>
+          <w:noProof/>
           <w:sz w:val="24"/>
           <w:szCs w:val="24"/>
         </w:rPr>
@@ -2298,6 +2370,7 @@
       <w:r>
         <w:rPr>
           <w:rFonts w:ascii="Calibri" w:hAnsi="Calibri" w:cs="Calibri"/>
+          <w:noProof/>
           <w:sz w:val="24"/>
           <w:szCs w:val="24"/>
         </w:rPr>
@@ -2405,6 +2478,7 @@
       <w:r>
         <w:rPr>
           <w:rFonts w:ascii="Calibri" w:hAnsi="Calibri" w:cs="Calibri"/>
+          <w:noProof/>
           <w:sz w:val="24"/>
           <w:szCs w:val="24"/>
         </w:rPr>
@@ -2612,14 +2686,12 @@
         <w:rPr>
           <w:rFonts w:ascii="Calibri" w:hAnsi="Calibri" w:cs="Calibri"/>
           <w:sz w:val="24"/>
-          <w:lang/>
-        </w:rPr>
-      </w:pPr>
-      <w:r>
-        <w:rPr>
-          <w:rFonts w:ascii="Calibri" w:hAnsi="Calibri" w:cs="Calibri"/>
-          <w:sz w:val="24"/>
-          <w:lang/>
+        </w:rPr>
+      </w:pPr>
+      <w:r>
+        <w:rPr>
+          <w:rFonts w:ascii="Calibri" w:hAnsi="Calibri" w:cs="Calibri"/>
+          <w:sz w:val="24"/>
         </w:rPr>
         <w:t xml:space="preserve">On launching the customer ship map, the user is presented with a </w:t>
       </w:r>
@@ -2628,7 +2700,6 @@
         <w:rPr>
           <w:rFonts w:ascii="Calibri" w:hAnsi="Calibri" w:cs="Calibri"/>
           <w:sz w:val="24"/>
-          <w:lang/>
         </w:rPr>
         <w:t>combobox</w:t>
       </w:r>
@@ -2637,7 +2708,6 @@
         <w:rPr>
           <w:rFonts w:ascii="Calibri" w:hAnsi="Calibri" w:cs="Calibri"/>
           <w:sz w:val="24"/>
-          <w:lang/>
         </w:rPr>
         <w:t xml:space="preserve"> in which they choose the deck they wish view. On selecting a deck in the </w:t>
       </w:r>
@@ -2646,7 +2716,6 @@
         <w:rPr>
           <w:rFonts w:ascii="Calibri" w:hAnsi="Calibri" w:cs="Calibri"/>
           <w:sz w:val="24"/>
-          <w:lang/>
         </w:rPr>
         <w:t>combobox</w:t>
       </w:r>
@@ -2655,7 +2724,6 @@
         <w:rPr>
           <w:rFonts w:ascii="Calibri" w:hAnsi="Calibri" w:cs="Calibri"/>
           <w:sz w:val="24"/>
-          <w:lang/>
         </w:rPr>
         <w:t>, a map of the selected deck is generated with. Unlike the customer ship map, empty rooms are disabled and filled rooms are enabled.</w:t>
       </w:r>
@@ -2665,7 +2733,6 @@
         <w:rPr>
           <w:rFonts w:ascii="Calibri" w:hAnsi="Calibri" w:cs="Calibri"/>
           <w:sz w:val="24"/>
-          <w:lang/>
         </w:rPr>
       </w:pPr>
     </w:p>
@@ -2736,14 +2803,12 @@
         <w:rPr>
           <w:rFonts w:ascii="Calibri" w:hAnsi="Calibri" w:cs="Calibri"/>
           <w:sz w:val="24"/>
-          <w:lang/>
-        </w:rPr>
-      </w:pPr>
-      <w:r>
-        <w:rPr>
-          <w:rFonts w:ascii="Calibri" w:hAnsi="Calibri" w:cs="Calibri"/>
-          <w:sz w:val="24"/>
-          <w:lang/>
+        </w:rPr>
+      </w:pPr>
+      <w:r>
+        <w:rPr>
+          <w:rFonts w:ascii="Calibri" w:hAnsi="Calibri" w:cs="Calibri"/>
+          <w:sz w:val="24"/>
         </w:rPr>
         <w:t>Clicking on a room brings up a form that lists the passengers residing in the room and the passenger whom is the bill holder for that room</w:t>
       </w:r>
@@ -2751,7 +2816,6 @@
         <w:rPr>
           <w:rFonts w:ascii="Calibri" w:hAnsi="Calibri" w:cs="Calibri"/>
           <w:sz w:val="24"/>
-          <w:lang/>
         </w:rPr>
         <w:t>.</w:t>
       </w:r>
@@ -2761,7 +2825,6 @@
         <w:rPr>
           <w:rFonts w:ascii="Calibri" w:hAnsi="Calibri" w:cs="Calibri"/>
           <w:sz w:val="24"/>
-          <w:lang/>
         </w:rPr>
       </w:pPr>
     </w:p>
@@ -2786,19 +2849,352 @@
       <w:pPr>
         <w:rPr>
           <w:rFonts w:ascii="Calibri" w:hAnsi="Calibri" w:cs="Calibri"/>
-          <w:sz w:val="24"/>
-          <w:szCs w:val="24"/>
-        </w:rPr>
-      </w:pPr>
-      <w:r>
-        <w:rPr>
-          <w:rFonts w:ascii="Calibri" w:hAnsi="Calibri" w:cs="Calibri"/>
+          <w:b/>
+          <w:sz w:val="24"/>
+          <w:szCs w:val="24"/>
+        </w:rPr>
+      </w:pPr>
+      <w:r>
+        <w:rPr>
+          <w:rFonts w:ascii="Calibri" w:hAnsi="Calibri" w:cs="Calibri"/>
+          <w:b/>
           <w:sz w:val="24"/>
           <w:szCs w:val="24"/>
         </w:rPr>
         <w:lastRenderedPageBreak/>
         <w:t>CRUISE CONTROL: Dinner Control</w:t>
       </w:r>
+    </w:p>
+    <w:p>
+      <w:pPr>
+        <w:rPr>
+          <w:rFonts w:ascii="Calibri" w:hAnsi="Calibri" w:cs="Calibri"/>
+          <w:sz w:val="24"/>
+          <w:szCs w:val="24"/>
+        </w:rPr>
+      </w:pPr>
+      <w:r>
+        <w:rPr>
+          <w:rFonts w:ascii="Calibri" w:hAnsi="Calibri" w:cs="Calibri"/>
+          <w:sz w:val="24"/>
+          <w:szCs w:val="24"/>
+        </w:rPr>
+        <w:t>This control is access from the main control program by clicking the ‘Dinner Control’ button. This interface allows the user to see what tables in the dining area are booked, as well as how many guests are at the table and which waiter is assigned to it.</w:t>
+      </w:r>
+    </w:p>
+    <w:p>
+      <w:pPr>
+        <w:rPr>
+          <w:rFonts w:ascii="Calibri" w:hAnsi="Calibri" w:cs="Calibri"/>
+          <w:sz w:val="24"/>
+          <w:szCs w:val="24"/>
+        </w:rPr>
+      </w:pPr>
+    </w:p>
+    <w:p>
+      <w:pPr>
+        <w:jc w:val="center"/>
+        <w:rPr>
+          <w:rFonts w:ascii="Calibri" w:hAnsi="Calibri" w:cs="Calibri"/>
+          <w:sz w:val="24"/>
+          <w:szCs w:val="24"/>
+        </w:rPr>
+      </w:pPr>
+      <w:r>
+        <w:rPr>
+          <w:rFonts w:ascii="Calibri" w:hAnsi="Calibri" w:cs="Calibri"/>
+          <w:noProof/>
+          <w:sz w:val="24"/>
+          <w:szCs w:val="24"/>
+        </w:rPr>
+        <w:drawing>
+          <wp:inline distT="0" distB="0" distL="0" distR="0">
+            <wp:extent cx="5210175" cy="2757474"/>
+            <wp:effectExtent l="19050" t="0" r="9525" b="0"/>
+            <wp:docPr id="9" name="Picture 8" descr="Dining Main Form.png"/>
+            <wp:cNvGraphicFramePr>
+              <a:graphicFrameLocks xmlns:a="http://schemas.openxmlformats.org/drawingml/2006/main" noChangeAspect="1"/>
+            </wp:cNvGraphicFramePr>
+            <a:graphic xmlns:a="http://schemas.openxmlformats.org/drawingml/2006/main">
+              <a:graphicData uri="http://schemas.openxmlformats.org/drawingml/2006/picture">
+                <pic:pic xmlns:pic="http://schemas.openxmlformats.org/drawingml/2006/picture">
+                  <pic:nvPicPr>
+                    <pic:cNvPr id="0" name="Dining Main Form.png"/>
+                    <pic:cNvPicPr/>
+                  </pic:nvPicPr>
+                  <pic:blipFill>
+                    <a:blip r:embed="rId18" cstate="print"/>
+                    <a:srcRect t="1809"/>
+                    <a:stretch>
+                      <a:fillRect/>
+                    </a:stretch>
+                  </pic:blipFill>
+                  <pic:spPr>
+                    <a:xfrm>
+                      <a:off x="0" y="0"/>
+                      <a:ext cx="5210175" cy="2757474"/>
+                    </a:xfrm>
+                    <a:prstGeom prst="rect">
+                      <a:avLst/>
+                    </a:prstGeom>
+                  </pic:spPr>
+                </pic:pic>
+              </a:graphicData>
+            </a:graphic>
+          </wp:inline>
+        </w:drawing>
+      </w:r>
+    </w:p>
+    <w:p>
+      <w:pPr>
+        <w:jc w:val="center"/>
+        <w:rPr>
+          <w:rFonts w:ascii="Calibri" w:hAnsi="Calibri" w:cs="Calibri"/>
+          <w:sz w:val="24"/>
+          <w:szCs w:val="24"/>
+        </w:rPr>
+      </w:pPr>
+    </w:p>
+    <w:p>
+      <w:pPr>
+        <w:rPr>
+          <w:rFonts w:ascii="Calibri" w:hAnsi="Calibri" w:cs="Calibri"/>
+          <w:sz w:val="24"/>
+          <w:szCs w:val="24"/>
+          <w:lang/>
+        </w:rPr>
+      </w:pPr>
+      <w:r>
+        <w:rPr>
+          <w:rFonts w:ascii="Calibri" w:hAnsi="Calibri" w:cs="Calibri"/>
+          <w:sz w:val="24"/>
+          <w:szCs w:val="24"/>
+          <w:lang/>
+        </w:rPr>
+        <w:t xml:space="preserve">On launching the dinning map, the user is presented with two </w:t>
+      </w:r>
+      <w:proofErr w:type="spellStart"/>
+      <w:r>
+        <w:rPr>
+          <w:rFonts w:ascii="Calibri" w:hAnsi="Calibri" w:cs="Calibri"/>
+          <w:sz w:val="24"/>
+          <w:szCs w:val="24"/>
+          <w:lang/>
+        </w:rPr>
+        <w:t>comboboxes</w:t>
+      </w:r>
+      <w:proofErr w:type="spellEnd"/>
+      <w:r>
+        <w:rPr>
+          <w:rFonts w:ascii="Calibri" w:hAnsi="Calibri" w:cs="Calibri"/>
+          <w:sz w:val="24"/>
+          <w:szCs w:val="24"/>
+          <w:lang/>
+        </w:rPr>
+        <w:t xml:space="preserve"> in which they choose the date of dinning and the sitting number. When both values are selected, a map is generated with buttons.  Empty tables are disabled and booked tables are enabled.</w:t>
+      </w:r>
+    </w:p>
+    <w:p>
+      <w:pPr>
+        <w:rPr>
+          <w:rFonts w:ascii="Calibri" w:hAnsi="Calibri" w:cs="Calibri"/>
+          <w:sz w:val="24"/>
+          <w:szCs w:val="24"/>
+          <w:lang/>
+        </w:rPr>
+      </w:pPr>
+    </w:p>
+    <w:p>
+      <w:pPr>
+        <w:jc w:val="center"/>
+        <w:rPr>
+          <w:rFonts w:ascii="Calibri" w:hAnsi="Calibri" w:cs="Calibri"/>
+          <w:sz w:val="24"/>
+          <w:szCs w:val="24"/>
+        </w:rPr>
+      </w:pPr>
+      <w:r>
+        <w:rPr>
+          <w:rFonts w:ascii="Calibri" w:hAnsi="Calibri" w:cs="Calibri"/>
+          <w:noProof/>
+          <w:sz w:val="24"/>
+          <w:szCs w:val="24"/>
+        </w:rPr>
+        <w:drawing>
+          <wp:inline distT="0" distB="0" distL="0" distR="0">
+            <wp:extent cx="2393018" cy="2276475"/>
+            <wp:effectExtent l="19050" t="0" r="7282" b="0"/>
+            <wp:docPr id="15" name="Picture 14" descr="Dinning ID 1.2.png"/>
+            <wp:cNvGraphicFramePr>
+              <a:graphicFrameLocks xmlns:a="http://schemas.openxmlformats.org/drawingml/2006/main" noChangeAspect="1"/>
+            </wp:cNvGraphicFramePr>
+            <a:graphic xmlns:a="http://schemas.openxmlformats.org/drawingml/2006/main">
+              <a:graphicData uri="http://schemas.openxmlformats.org/drawingml/2006/picture">
+                <pic:pic xmlns:pic="http://schemas.openxmlformats.org/drawingml/2006/picture">
+                  <pic:nvPicPr>
+                    <pic:cNvPr id="0" name="Dinning ID 1.2.png"/>
+                    <pic:cNvPicPr/>
+                  </pic:nvPicPr>
+                  <pic:blipFill>
+                    <a:blip r:embed="rId19" cstate="print"/>
+                    <a:stretch>
+                      <a:fillRect/>
+                    </a:stretch>
+                  </pic:blipFill>
+                  <pic:spPr>
+                    <a:xfrm>
+                      <a:off x="0" y="0"/>
+                      <a:ext cx="2393352" cy="2276793"/>
+                    </a:xfrm>
+                    <a:prstGeom prst="rect">
+                      <a:avLst/>
+                    </a:prstGeom>
+                  </pic:spPr>
+                </pic:pic>
+              </a:graphicData>
+            </a:graphic>
+          </wp:inline>
+        </w:drawing>
+      </w:r>
+    </w:p>
+    <w:p>
+      <w:pPr>
+        <w:rPr>
+          <w:rFonts w:ascii="Calibri" w:hAnsi="Calibri" w:cs="Calibri"/>
+          <w:sz w:val="24"/>
+          <w:szCs w:val="24"/>
+        </w:rPr>
+      </w:pPr>
+    </w:p>
+    <w:p>
+      <w:pPr>
+        <w:rPr>
+          <w:rFonts w:ascii="Calibri" w:hAnsi="Calibri" w:cs="Calibri"/>
+          <w:sz w:val="24"/>
+          <w:lang/>
+        </w:rPr>
+      </w:pPr>
+      <w:r>
+        <w:rPr>
+          <w:rFonts w:ascii="Calibri" w:hAnsi="Calibri" w:cs="Calibri"/>
+          <w:sz w:val="24"/>
+          <w:lang/>
+        </w:rPr>
+        <w:t xml:space="preserve">Clinking on an enabled table brings up a form with </w:t>
+      </w:r>
+      <w:r>
+        <w:rPr>
+          <w:rFonts w:ascii="Calibri" w:hAnsi="Calibri" w:cs="Calibri"/>
+          <w:sz w:val="24"/>
+          <w:lang/>
+        </w:rPr>
+        <w:t>additional</w:t>
+      </w:r>
+      <w:r>
+        <w:rPr>
+          <w:rFonts w:ascii="Calibri" w:hAnsi="Calibri" w:cs="Calibri"/>
+          <w:sz w:val="24"/>
+          <w:lang/>
+        </w:rPr>
+        <w:t xml:space="preserve"> information: the date, the sitting number, the room of passengers who booked the table, if they’re paying an extra fee and their assigned waiter. The waiter value is displayed in a </w:t>
+      </w:r>
+      <w:proofErr w:type="spellStart"/>
+      <w:r>
+        <w:rPr>
+          <w:rFonts w:ascii="Calibri" w:hAnsi="Calibri" w:cs="Calibri"/>
+          <w:sz w:val="24"/>
+          <w:lang/>
+        </w:rPr>
+        <w:t>combobox</w:t>
+      </w:r>
+      <w:proofErr w:type="spellEnd"/>
+      <w:r>
+        <w:rPr>
+          <w:rFonts w:ascii="Calibri" w:hAnsi="Calibri" w:cs="Calibri"/>
+          <w:sz w:val="24"/>
+          <w:lang/>
+        </w:rPr>
+        <w:t xml:space="preserve"> which may be changed to assign a different waiter. This </w:t>
+      </w:r>
+      <w:proofErr w:type="spellStart"/>
+      <w:r>
+        <w:rPr>
+          <w:rFonts w:ascii="Calibri" w:hAnsi="Calibri" w:cs="Calibri"/>
+          <w:sz w:val="24"/>
+          <w:lang/>
+        </w:rPr>
+        <w:t>combobox</w:t>
+      </w:r>
+      <w:proofErr w:type="spellEnd"/>
+      <w:r>
+        <w:rPr>
+          <w:rFonts w:ascii="Calibri" w:hAnsi="Calibri" w:cs="Calibri"/>
+          <w:sz w:val="24"/>
+          <w:lang/>
+        </w:rPr>
+        <w:t xml:space="preserve"> contains all eligible employees, which are employees who are working on the current ship and whom are waiters. After selecting a different employee, the save changes button becomes enabled. Clicking this button assigns this waiter to the table in our database. The cancel button closes the information form without committing changes</w:t>
+      </w:r>
+      <w:r>
+        <w:rPr>
+          <w:rFonts w:ascii="Calibri" w:hAnsi="Calibri" w:cs="Calibri"/>
+          <w:sz w:val="24"/>
+          <w:lang/>
+        </w:rPr>
+        <w:t>.</w:t>
+      </w:r>
+    </w:p>
+    <w:p>
+      <w:pPr>
+        <w:rPr>
+          <w:rFonts w:ascii="Calibri" w:hAnsi="Calibri" w:cs="Calibri"/>
+          <w:sz w:val="24"/>
+          <w:lang/>
+        </w:rPr>
+      </w:pPr>
+    </w:p>
+    <w:p>
+      <w:pPr>
+        <w:rPr>
+          <w:rFonts w:ascii="Calibri" w:hAnsi="Calibri" w:cs="Calibri"/>
+          <w:sz w:val="24"/>
+          <w:lang/>
+        </w:rPr>
+      </w:pPr>
+      <w:r>
+        <w:rPr>
+          <w:rFonts w:ascii="Calibri" w:hAnsi="Calibri" w:cs="Calibri"/>
+          <w:sz w:val="24"/>
+          <w:lang/>
+        </w:rPr>
+        <w:br w:type="page"/>
+      </w:r>
+    </w:p>
+    <w:p>
+      <w:pPr>
+        <w:rPr>
+          <w:rFonts w:ascii="Calibri" w:hAnsi="Calibri" w:cs="Calibri"/>
+          <w:sz w:val="24"/>
+          <w:szCs w:val="24"/>
+        </w:rPr>
+      </w:pPr>
+      <w:r>
+        <w:rPr>
+          <w:rFonts w:ascii="Calibri" w:hAnsi="Calibri" w:cs="Calibri"/>
+          <w:sz w:val="24"/>
+          <w:szCs w:val="24"/>
+        </w:rPr>
+        <w:lastRenderedPageBreak/>
+        <w:t>CRUISE CONTROL: Billing Control</w:t>
+      </w:r>
+    </w:p>
+    <w:p>
+      <w:pPr>
+        <w:rPr>
+          <w:rFonts w:ascii="Calibri" w:hAnsi="Calibri" w:cs="Calibri"/>
+          <w:sz w:val="24"/>
+          <w:szCs w:val="24"/>
+        </w:rPr>
+      </w:pPr>
     </w:p>
     <w:sectPr>
       <w:pgSz w:w="12240" w:h="15840"/>

</xml_diff>